<commit_message>
now disply region table in markdown
</commit_message>
<xml_diff>
--- a/sormas-stats-sitrep/sitrep-app/SitRep.docx
+++ b/sormas-stats-sitrep/sitrep-app/SitRep.docx
@@ -311,9 +311,9 @@
       <w:pPr>
         <w:pStyle w:val="Heading2"/>
       </w:pPr>
-      <w:bookmarkStart w:id="26" w:name="state-level-table"/>
-      <w:r>
-        <w:t xml:space="preserve">3.1	State level table</w:t>
+      <w:bookmarkStart w:id="26" w:name="region-level-table"/>
+      <w:r>
+        <w:t xml:space="preserve">3.1	Region level table</w:t>
       </w:r>
       <w:bookmarkEnd w:id="26"/>
     </w:p>
@@ -337,14 +337,2323 @@
         <w:t xml:space="preserve">sed diam voluptua. At vero eos et accusam et justo duo dolores et ea rebum. Stet clita kasd:</w:t>
       </w:r>
     </w:p>
-    <w:p>
-      <w:pPr>
-        <w:pStyle w:val="BodyText"/>
-      </w:pPr>
-      <w:r>
-        <w:t xml:space="preserve">DISPLAY STATE TABLE</w:t>
-      </w:r>
-    </w:p>
+    <w:tbl xmlns:w="http://schemas.openxmlformats.org/wordprocessingml/2006/main" xmlns:r="http://schemas.openxmlformats.org/officeDocument/2006/relationships" xmlns:w14="http://schemas.microsoft.com/office/word/2010/wordml" xmlns:wp="http://schemas.openxmlformats.org/drawingml/2006/wordprocessingDrawing" xmlns:a="http://schemas.openxmlformats.org/drawingml/2006/main" xmlns:pic="http://schemas.openxmlformats.org/drawingml/2006/picture">
+      <w:tblPr>
+        <w:tblLayout w:type="fixed"/>
+        <w:jc w:val="center"/>
+        <w:tblLook w:firstRow="1" w:lastRow="0" w:firstColumn="0" w:lastColumn="0" w:noHBand="0" w:noVBand="1"/>
+      </w:tblPr>
+      <w:tblGrid>
+        <w:gridCol w:w="1080"/>
+        <w:gridCol w:w="1080"/>
+        <w:gridCol w:w="1080"/>
+        <w:gridCol w:w="1080"/>
+        <w:gridCol w:w="1080"/>
+        <w:gridCol w:w="1080"/>
+        <w:gridCol w:w="1080"/>
+      </w:tblGrid>
+      <w:tr>
+        <w:trPr>
+          <w:cantSplit/>
+          <w:trHeight w:val="360" w:hRule="auto"/>
+          <w:tblHeader/>
+        </w:trPr>
+        <w:tc>
+          <w:tcPr>
+            <w:tcBorders>
+              <w:bottom w:val="single" w:sz="16" w:space="0" w:color="666666"/>
+              <w:top w:val="single" w:sz="16" w:space="0" w:color="666666"/>
+            </w:tcBorders>
+            <w:shd w:val="clear" w:color="auto" w:fill="EFEFEF"/>
+            <w:tcMar>
+              <w:top w:w="0" w:type="dxa"/>
+              <w:bottom w:w="0" w:type="dxa"/>
+              <w:left w:w="0" w:type="dxa"/>
+              <w:right w:w="0" w:type="dxa"/>
+            </w:tcMar>
+            <w:vAlign w:val="center"/>
+          </w:tcPr>
+          <w:p>
+            <w:pPr>
+              <w:jc w:val="left"/>
+              <w:spacing w:after="120" w:before="120" w:line="240"/>
+              <w:ind w:firstLine="0" w:left="100" w:right="100"/>
+            </w:pPr>
+            <w:r xmlns:w="http://schemas.openxmlformats.org/wordprocessingml/2006/main" xmlns:wp="http://schemas.openxmlformats.org/drawingml/2006/wordprocessingDrawing" xmlns:r="http://schemas.openxmlformats.org/officeDocument/2006/relationships" xmlns:w14="http://schemas.microsoft.com/office/word/2010/wordml">
+              <w:rPr>
+                <w:rFonts w:ascii="Arial" w:hAnsi="Arial" w:eastAsia="Arial" w:cs="Arial"/>
+                <w:b/>
+                <w:sz w:val="18"/>
+                <w:szCs w:val="18"/>
+                <w:color w:val="000000"/>
+              </w:rPr>
+              <w:t xml:space="preserve">Region</w:t>
+            </w:r>
+          </w:p>
+        </w:tc>
+        <w:tc>
+          <w:tcPr>
+            <w:tcBorders>
+              <w:bottom w:val="single" w:sz="16" w:space="0" w:color="666666"/>
+              <w:top w:val="single" w:sz="16" w:space="0" w:color="666666"/>
+            </w:tcBorders>
+            <w:shd w:val="clear" w:color="auto" w:fill="EFEFEF"/>
+            <w:tcMar>
+              <w:top w:w="0" w:type="dxa"/>
+              <w:bottom w:w="0" w:type="dxa"/>
+              <w:left w:w="0" w:type="dxa"/>
+              <w:right w:w="0" w:type="dxa"/>
+            </w:tcMar>
+            <w:vAlign w:val="center"/>
+          </w:tcPr>
+          <w:p>
+            <w:pPr>
+              <w:jc w:val="right"/>
+              <w:spacing w:after="120" w:before="120" w:line="240"/>
+              <w:ind w:firstLine="0" w:left="100" w:right="100"/>
+            </w:pPr>
+            <w:r xmlns:w="http://schemas.openxmlformats.org/wordprocessingml/2006/main" xmlns:wp="http://schemas.openxmlformats.org/drawingml/2006/wordprocessingDrawing" xmlns:r="http://schemas.openxmlformats.org/officeDocument/2006/relationships" xmlns:w14="http://schemas.microsoft.com/office/word/2010/wordml">
+              <w:rPr>
+                <w:rFonts w:ascii="Arial" w:hAnsi="Arial" w:eastAsia="Arial" w:cs="Arial"/>
+                <w:b/>
+                <w:sz w:val="18"/>
+                <w:szCs w:val="18"/>
+                <w:color w:val="000000"/>
+              </w:rPr>
+              <w:t xml:space="preserve">Total cases</w:t>
+            </w:r>
+          </w:p>
+        </w:tc>
+        <w:tc>
+          <w:tcPr>
+            <w:tcBorders>
+              <w:bottom w:val="single" w:sz="16" w:space="0" w:color="666666"/>
+              <w:top w:val="single" w:sz="16" w:space="0" w:color="666666"/>
+            </w:tcBorders>
+            <w:shd w:val="clear" w:color="auto" w:fill="EFEFEF"/>
+            <w:tcMar>
+              <w:top w:w="0" w:type="dxa"/>
+              <w:bottom w:w="0" w:type="dxa"/>
+              <w:left w:w="0" w:type="dxa"/>
+              <w:right w:w="0" w:type="dxa"/>
+            </w:tcMar>
+            <w:vAlign w:val="center"/>
+          </w:tcPr>
+          <w:p>
+            <w:pPr>
+              <w:jc w:val="right"/>
+              <w:spacing w:after="120" w:before="120" w:line="240"/>
+              <w:ind w:firstLine="0" w:left="100" w:right="100"/>
+            </w:pPr>
+            <w:r xmlns:w="http://schemas.openxmlformats.org/wordprocessingml/2006/main" xmlns:wp="http://schemas.openxmlformats.org/drawingml/2006/wordprocessingDrawing" xmlns:r="http://schemas.openxmlformats.org/officeDocument/2006/relationships" xmlns:w14="http://schemas.microsoft.com/office/word/2010/wordml">
+              <w:rPr>
+                <w:rFonts w:ascii="Arial" w:hAnsi="Arial" w:eastAsia="Arial" w:cs="Arial"/>
+                <w:b/>
+                <w:sz w:val="18"/>
+                <w:szCs w:val="18"/>
+                <w:color w:val="000000"/>
+              </w:rPr>
+              <w:t xml:space="preserve">New cases</w:t>
+            </w:r>
+          </w:p>
+        </w:tc>
+        <w:tc>
+          <w:tcPr>
+            <w:tcBorders>
+              <w:bottom w:val="single" w:sz="16" w:space="0" w:color="666666"/>
+              <w:top w:val="single" w:sz="16" w:space="0" w:color="666666"/>
+            </w:tcBorders>
+            <w:shd w:val="clear" w:color="auto" w:fill="EFEFEF"/>
+            <w:tcMar>
+              <w:top w:w="0" w:type="dxa"/>
+              <w:bottom w:w="0" w:type="dxa"/>
+              <w:left w:w="0" w:type="dxa"/>
+              <w:right w:w="0" w:type="dxa"/>
+            </w:tcMar>
+            <w:vAlign w:val="center"/>
+          </w:tcPr>
+          <w:p>
+            <w:pPr>
+              <w:jc w:val="right"/>
+              <w:spacing w:after="120" w:before="120" w:line="240"/>
+              <w:ind w:firstLine="0" w:left="100" w:right="100"/>
+            </w:pPr>
+            <w:r xmlns:w="http://schemas.openxmlformats.org/wordprocessingml/2006/main" xmlns:wp="http://schemas.openxmlformats.org/drawingml/2006/wordprocessingDrawing" xmlns:r="http://schemas.openxmlformats.org/officeDocument/2006/relationships" xmlns:w14="http://schemas.microsoft.com/office/word/2010/wordml">
+              <w:rPr>
+                <w:rFonts w:ascii="Arial" w:hAnsi="Arial" w:eastAsia="Arial" w:cs="Arial"/>
+                <w:b/>
+                <w:sz w:val="18"/>
+                <w:szCs w:val="18"/>
+                <w:color w:val="000000"/>
+              </w:rPr>
+              <w:t xml:space="preserve">Total hospitalizations</w:t>
+            </w:r>
+          </w:p>
+        </w:tc>
+        <w:tc>
+          <w:tcPr>
+            <w:tcBorders>
+              <w:bottom w:val="single" w:sz="16" w:space="0" w:color="666666"/>
+              <w:top w:val="single" w:sz="16" w:space="0" w:color="666666"/>
+            </w:tcBorders>
+            <w:shd w:val="clear" w:color="auto" w:fill="EFEFEF"/>
+            <w:tcMar>
+              <w:top w:w="0" w:type="dxa"/>
+              <w:bottom w:w="0" w:type="dxa"/>
+              <w:left w:w="0" w:type="dxa"/>
+              <w:right w:w="0" w:type="dxa"/>
+            </w:tcMar>
+            <w:vAlign w:val="center"/>
+          </w:tcPr>
+          <w:p>
+            <w:pPr>
+              <w:jc w:val="right"/>
+              <w:spacing w:after="120" w:before="120" w:line="240"/>
+              <w:ind w:firstLine="0" w:left="100" w:right="100"/>
+            </w:pPr>
+            <w:r xmlns:w="http://schemas.openxmlformats.org/wordprocessingml/2006/main" xmlns:wp="http://schemas.openxmlformats.org/drawingml/2006/wordprocessingDrawing" xmlns:r="http://schemas.openxmlformats.org/officeDocument/2006/relationships" xmlns:w14="http://schemas.microsoft.com/office/word/2010/wordml">
+              <w:rPr>
+                <w:rFonts w:ascii="Arial" w:hAnsi="Arial" w:eastAsia="Arial" w:cs="Arial"/>
+                <w:b/>
+                <w:sz w:val="18"/>
+                <w:szCs w:val="18"/>
+                <w:color w:val="000000"/>
+              </w:rPr>
+              <w:t xml:space="preserve">New hospitalizations</w:t>
+            </w:r>
+          </w:p>
+        </w:tc>
+        <w:tc>
+          <w:tcPr>
+            <w:tcBorders>
+              <w:bottom w:val="single" w:sz="16" w:space="0" w:color="666666"/>
+              <w:top w:val="single" w:sz="16" w:space="0" w:color="666666"/>
+            </w:tcBorders>
+            <w:shd w:val="clear" w:color="auto" w:fill="EFEFEF"/>
+            <w:tcMar>
+              <w:top w:w="0" w:type="dxa"/>
+              <w:bottom w:w="0" w:type="dxa"/>
+              <w:left w:w="0" w:type="dxa"/>
+              <w:right w:w="0" w:type="dxa"/>
+            </w:tcMar>
+            <w:vAlign w:val="center"/>
+          </w:tcPr>
+          <w:p>
+            <w:pPr>
+              <w:jc w:val="right"/>
+              <w:spacing w:after="120" w:before="120" w:line="240"/>
+              <w:ind w:firstLine="0" w:left="100" w:right="100"/>
+            </w:pPr>
+            <w:r xmlns:w="http://schemas.openxmlformats.org/wordprocessingml/2006/main" xmlns:wp="http://schemas.openxmlformats.org/drawingml/2006/wordprocessingDrawing" xmlns:r="http://schemas.openxmlformats.org/officeDocument/2006/relationships" xmlns:w14="http://schemas.microsoft.com/office/word/2010/wordml">
+              <w:rPr>
+                <w:rFonts w:ascii="Arial" w:hAnsi="Arial" w:eastAsia="Arial" w:cs="Arial"/>
+                <w:b/>
+                <w:sz w:val="18"/>
+                <w:szCs w:val="18"/>
+                <w:color w:val="000000"/>
+              </w:rPr>
+              <w:t xml:space="preserve">Total deaths</w:t>
+            </w:r>
+          </w:p>
+        </w:tc>
+        <w:tc>
+          <w:tcPr>
+            <w:tcBorders>
+              <w:bottom w:val="single" w:sz="16" w:space="0" w:color="666666"/>
+              <w:top w:val="single" w:sz="16" w:space="0" w:color="666666"/>
+            </w:tcBorders>
+            <w:shd w:val="clear" w:color="auto" w:fill="EFEFEF"/>
+            <w:tcMar>
+              <w:top w:w="0" w:type="dxa"/>
+              <w:bottom w:w="0" w:type="dxa"/>
+              <w:left w:w="0" w:type="dxa"/>
+              <w:right w:w="0" w:type="dxa"/>
+            </w:tcMar>
+            <w:vAlign w:val="center"/>
+          </w:tcPr>
+          <w:p>
+            <w:pPr>
+              <w:jc w:val="right"/>
+              <w:spacing w:after="120" w:before="120" w:line="240"/>
+              <w:ind w:firstLine="0" w:left="100" w:right="100"/>
+            </w:pPr>
+            <w:r xmlns:w="http://schemas.openxmlformats.org/wordprocessingml/2006/main" xmlns:wp="http://schemas.openxmlformats.org/drawingml/2006/wordprocessingDrawing" xmlns:r="http://schemas.openxmlformats.org/officeDocument/2006/relationships" xmlns:w14="http://schemas.microsoft.com/office/word/2010/wordml">
+              <w:rPr>
+                <w:rFonts w:ascii="Arial" w:hAnsi="Arial" w:eastAsia="Arial" w:cs="Arial"/>
+                <w:b/>
+                <w:sz w:val="18"/>
+                <w:szCs w:val="18"/>
+                <w:color w:val="000000"/>
+              </w:rPr>
+              <w:t xml:space="preserve">New deaths</w:t>
+            </w:r>
+          </w:p>
+        </w:tc>
+      </w:tr>
+      <w:tr>
+        <w:trPr>
+          <w:cantSplit/>
+          <w:trHeight w:val="360" w:hRule="auto"/>
+        </w:trPr>
+        <w:tc>
+          <w:tcPr>
+            <w:tcBorders>
+              <w:bottom w:val="single" w:sz="4" w:space="0" w:color="666666"/>
+            </w:tcBorders>
+            <w:shd w:val="clear" w:color="auto" w:fill="EFEFEF"/>
+            <w:tcMar>
+              <w:top w:w="0" w:type="dxa"/>
+              <w:bottom w:w="0" w:type="dxa"/>
+              <w:left w:w="0" w:type="dxa"/>
+              <w:right w:w="0" w:type="dxa"/>
+            </w:tcMar>
+            <w:vAlign w:val="center"/>
+          </w:tcPr>
+          <w:p>
+            <w:pPr>
+              <w:jc w:val="left"/>
+              <w:spacing w:after="120" w:before="120" w:line="240"/>
+              <w:ind w:firstLine="0" w:left="100" w:right="100"/>
+            </w:pPr>
+            <w:r xmlns:w="http://schemas.openxmlformats.org/wordprocessingml/2006/main" xmlns:wp="http://schemas.openxmlformats.org/drawingml/2006/wordprocessingDrawing" xmlns:r="http://schemas.openxmlformats.org/officeDocument/2006/relationships" xmlns:w14="http://schemas.microsoft.com/office/word/2010/wordml">
+              <w:rPr>
+                <w:rFonts w:ascii="Arial" w:hAnsi="Arial" w:eastAsia="Arial" w:cs="Arial"/>
+                <w:sz w:val="18"/>
+                <w:szCs w:val="18"/>
+                <w:color w:val="000000"/>
+              </w:rPr>
+              <w:t xml:space="preserve">Abia</w:t>
+            </w:r>
+          </w:p>
+        </w:tc>
+        <w:tc>
+          <w:tcPr>
+            <w:tcBorders>
+              <w:bottom w:val="single" w:sz="4" w:space="0" w:color="666666"/>
+            </w:tcBorders>
+            <w:shd w:val="clear" w:color="auto" w:fill="EFEFEF"/>
+            <w:tcMar>
+              <w:top w:w="0" w:type="dxa"/>
+              <w:bottom w:w="0" w:type="dxa"/>
+              <w:left w:w="0" w:type="dxa"/>
+              <w:right w:w="0" w:type="dxa"/>
+            </w:tcMar>
+            <w:vAlign w:val="center"/>
+          </w:tcPr>
+          <w:p>
+            <w:pPr>
+              <w:jc w:val="right"/>
+              <w:spacing w:after="120" w:before="120" w:line="240"/>
+              <w:ind w:firstLine="0" w:left="100" w:right="100"/>
+            </w:pPr>
+            <w:r xmlns:w="http://schemas.openxmlformats.org/wordprocessingml/2006/main" xmlns:wp="http://schemas.openxmlformats.org/drawingml/2006/wordprocessingDrawing" xmlns:r="http://schemas.openxmlformats.org/officeDocument/2006/relationships" xmlns:w14="http://schemas.microsoft.com/office/word/2010/wordml">
+              <w:rPr>
+                <w:rFonts w:ascii="Arial" w:hAnsi="Arial" w:eastAsia="Arial" w:cs="Arial"/>
+                <w:sz w:val="18"/>
+                <w:szCs w:val="18"/>
+                <w:color w:val="000000"/>
+              </w:rPr>
+              <w:t xml:space="preserve">49</w:t>
+            </w:r>
+          </w:p>
+        </w:tc>
+        <w:tc>
+          <w:tcPr>
+            <w:tcBorders>
+              <w:bottom w:val="single" w:sz="4" w:space="0" w:color="666666"/>
+            </w:tcBorders>
+            <w:shd w:val="clear" w:color="auto" w:fill="EFEFEF"/>
+            <w:tcMar>
+              <w:top w:w="0" w:type="dxa"/>
+              <w:bottom w:w="0" w:type="dxa"/>
+              <w:left w:w="0" w:type="dxa"/>
+              <w:right w:w="0" w:type="dxa"/>
+            </w:tcMar>
+            <w:vAlign w:val="center"/>
+          </w:tcPr>
+          <w:p>
+            <w:pPr>
+              <w:jc w:val="right"/>
+              <w:spacing w:after="120" w:before="120" w:line="240"/>
+              <w:ind w:firstLine="0" w:left="100" w:right="100"/>
+            </w:pPr>
+            <w:r xmlns:w="http://schemas.openxmlformats.org/wordprocessingml/2006/main" xmlns:wp="http://schemas.openxmlformats.org/drawingml/2006/wordprocessingDrawing" xmlns:r="http://schemas.openxmlformats.org/officeDocument/2006/relationships" xmlns:w14="http://schemas.microsoft.com/office/word/2010/wordml">
+              <w:rPr>
+                <w:rFonts w:ascii="Arial" w:hAnsi="Arial" w:eastAsia="Arial" w:cs="Arial"/>
+                <w:sz w:val="18"/>
+                <w:szCs w:val="18"/>
+                <w:color w:val="000000"/>
+              </w:rPr>
+              <w:t xml:space="preserve">0</w:t>
+            </w:r>
+          </w:p>
+        </w:tc>
+        <w:tc>
+          <w:tcPr>
+            <w:tcBorders>
+              <w:bottom w:val="single" w:sz="4" w:space="0" w:color="666666"/>
+            </w:tcBorders>
+            <w:shd w:val="clear" w:color="auto" w:fill="EFEFEF"/>
+            <w:tcMar>
+              <w:top w:w="0" w:type="dxa"/>
+              <w:bottom w:w="0" w:type="dxa"/>
+              <w:left w:w="0" w:type="dxa"/>
+              <w:right w:w="0" w:type="dxa"/>
+            </w:tcMar>
+            <w:vAlign w:val="center"/>
+          </w:tcPr>
+          <w:p>
+            <w:pPr>
+              <w:jc w:val="right"/>
+              <w:spacing w:after="120" w:before="120" w:line="240"/>
+              <w:ind w:firstLine="0" w:left="100" w:right="100"/>
+            </w:pPr>
+            <w:r xmlns:w="http://schemas.openxmlformats.org/wordprocessingml/2006/main" xmlns:wp="http://schemas.openxmlformats.org/drawingml/2006/wordprocessingDrawing" xmlns:r="http://schemas.openxmlformats.org/officeDocument/2006/relationships" xmlns:w14="http://schemas.microsoft.com/office/word/2010/wordml">
+              <w:rPr>
+                <w:rFonts w:ascii="Arial" w:hAnsi="Arial" w:eastAsia="Arial" w:cs="Arial"/>
+                <w:sz w:val="18"/>
+                <w:szCs w:val="18"/>
+                <w:color w:val="000000"/>
+              </w:rPr>
+              <w:t xml:space="preserve">10</w:t>
+            </w:r>
+          </w:p>
+        </w:tc>
+        <w:tc>
+          <w:tcPr>
+            <w:tcBorders>
+              <w:bottom w:val="single" w:sz="4" w:space="0" w:color="666666"/>
+            </w:tcBorders>
+            <w:shd w:val="clear" w:color="auto" w:fill="EFEFEF"/>
+            <w:tcMar>
+              <w:top w:w="0" w:type="dxa"/>
+              <w:bottom w:w="0" w:type="dxa"/>
+              <w:left w:w="0" w:type="dxa"/>
+              <w:right w:w="0" w:type="dxa"/>
+            </w:tcMar>
+            <w:vAlign w:val="center"/>
+          </w:tcPr>
+          <w:p>
+            <w:pPr>
+              <w:jc w:val="right"/>
+              <w:spacing w:after="120" w:before="120" w:line="240"/>
+              <w:ind w:firstLine="0" w:left="100" w:right="100"/>
+            </w:pPr>
+            <w:r xmlns:w="http://schemas.openxmlformats.org/wordprocessingml/2006/main" xmlns:wp="http://schemas.openxmlformats.org/drawingml/2006/wordprocessingDrawing" xmlns:r="http://schemas.openxmlformats.org/officeDocument/2006/relationships" xmlns:w14="http://schemas.microsoft.com/office/word/2010/wordml">
+              <w:rPr>
+                <w:rFonts w:ascii="Arial" w:hAnsi="Arial" w:eastAsia="Arial" w:cs="Arial"/>
+                <w:sz w:val="18"/>
+                <w:szCs w:val="18"/>
+                <w:color w:val="000000"/>
+              </w:rPr>
+              <w:t xml:space="preserve">0</w:t>
+            </w:r>
+          </w:p>
+        </w:tc>
+        <w:tc>
+          <w:tcPr>
+            <w:tcBorders>
+              <w:bottom w:val="single" w:sz="4" w:space="0" w:color="666666"/>
+            </w:tcBorders>
+            <w:shd w:val="clear" w:color="auto" w:fill="EFEFEF"/>
+            <w:tcMar>
+              <w:top w:w="0" w:type="dxa"/>
+              <w:bottom w:w="0" w:type="dxa"/>
+              <w:left w:w="0" w:type="dxa"/>
+              <w:right w:w="0" w:type="dxa"/>
+            </w:tcMar>
+            <w:vAlign w:val="center"/>
+          </w:tcPr>
+          <w:p>
+            <w:pPr>
+              <w:jc w:val="right"/>
+              <w:spacing w:after="120" w:before="120" w:line="240"/>
+              <w:ind w:firstLine="0" w:left="100" w:right="100"/>
+            </w:pPr>
+            <w:r xmlns:w="http://schemas.openxmlformats.org/wordprocessingml/2006/main" xmlns:wp="http://schemas.openxmlformats.org/drawingml/2006/wordprocessingDrawing" xmlns:r="http://schemas.openxmlformats.org/officeDocument/2006/relationships" xmlns:w14="http://schemas.microsoft.com/office/word/2010/wordml">
+              <w:rPr>
+                <w:rFonts w:ascii="Arial" w:hAnsi="Arial" w:eastAsia="Arial" w:cs="Arial"/>
+                <w:sz w:val="18"/>
+                <w:szCs w:val="18"/>
+                <w:color w:val="000000"/>
+              </w:rPr>
+              <w:t xml:space="preserve">6</w:t>
+            </w:r>
+          </w:p>
+        </w:tc>
+        <w:tc>
+          <w:tcPr>
+            <w:tcBorders>
+              <w:bottom w:val="single" w:sz="4" w:space="0" w:color="666666"/>
+            </w:tcBorders>
+            <w:shd w:val="clear" w:color="auto" w:fill="EFEFEF"/>
+            <w:tcMar>
+              <w:top w:w="0" w:type="dxa"/>
+              <w:bottom w:w="0" w:type="dxa"/>
+              <w:left w:w="0" w:type="dxa"/>
+              <w:right w:w="0" w:type="dxa"/>
+            </w:tcMar>
+            <w:vAlign w:val="center"/>
+          </w:tcPr>
+          <w:p>
+            <w:pPr>
+              <w:jc w:val="right"/>
+              <w:spacing w:after="120" w:before="120" w:line="240"/>
+              <w:ind w:firstLine="0" w:left="100" w:right="100"/>
+            </w:pPr>
+            <w:r xmlns:w="http://schemas.openxmlformats.org/wordprocessingml/2006/main" xmlns:wp="http://schemas.openxmlformats.org/drawingml/2006/wordprocessingDrawing" xmlns:r="http://schemas.openxmlformats.org/officeDocument/2006/relationships" xmlns:w14="http://schemas.microsoft.com/office/word/2010/wordml">
+              <w:rPr>
+                <w:rFonts w:ascii="Arial" w:hAnsi="Arial" w:eastAsia="Arial" w:cs="Arial"/>
+                <w:sz w:val="18"/>
+                <w:szCs w:val="18"/>
+                <w:color w:val="000000"/>
+              </w:rPr>
+              <w:t xml:space="preserve">0</w:t>
+            </w:r>
+          </w:p>
+        </w:tc>
+      </w:tr>
+      <w:tr>
+        <w:trPr>
+          <w:cantSplit/>
+          <w:trHeight w:val="360" w:hRule="auto"/>
+        </w:trPr>
+        <w:tc>
+          <w:tcPr>
+            <w:tcBorders>
+              <w:bottom w:val="single" w:sz="4" w:space="0" w:color="666666"/>
+              <w:top w:val="single" w:sz="4" w:space="0" w:color="666666"/>
+            </w:tcBorders>
+            <w:shd w:val="clear" w:color="auto" w:fill="EFEFEF"/>
+            <w:tcMar>
+              <w:top w:w="0" w:type="dxa"/>
+              <w:bottom w:w="0" w:type="dxa"/>
+              <w:left w:w="0" w:type="dxa"/>
+              <w:right w:w="0" w:type="dxa"/>
+            </w:tcMar>
+            <w:vAlign w:val="center"/>
+          </w:tcPr>
+          <w:p>
+            <w:pPr>
+              <w:jc w:val="left"/>
+              <w:spacing w:after="120" w:before="120" w:line="240"/>
+              <w:ind w:firstLine="0" w:left="100" w:right="100"/>
+            </w:pPr>
+            <w:r xmlns:w="http://schemas.openxmlformats.org/wordprocessingml/2006/main" xmlns:wp="http://schemas.openxmlformats.org/drawingml/2006/wordprocessingDrawing" xmlns:r="http://schemas.openxmlformats.org/officeDocument/2006/relationships" xmlns:w14="http://schemas.microsoft.com/office/word/2010/wordml">
+              <w:rPr>
+                <w:rFonts w:ascii="Arial" w:hAnsi="Arial" w:eastAsia="Arial" w:cs="Arial"/>
+                <w:sz w:val="18"/>
+                <w:szCs w:val="18"/>
+                <w:color w:val="000000"/>
+              </w:rPr>
+              <w:t xml:space="preserve">Adamawa</w:t>
+            </w:r>
+          </w:p>
+        </w:tc>
+        <w:tc>
+          <w:tcPr>
+            <w:tcBorders>
+              <w:bottom w:val="single" w:sz="4" w:space="0" w:color="666666"/>
+              <w:top w:val="single" w:sz="4" w:space="0" w:color="666666"/>
+            </w:tcBorders>
+            <w:shd w:val="clear" w:color="auto" w:fill="EFEFEF"/>
+            <w:tcMar>
+              <w:top w:w="0" w:type="dxa"/>
+              <w:bottom w:w="0" w:type="dxa"/>
+              <w:left w:w="0" w:type="dxa"/>
+              <w:right w:w="0" w:type="dxa"/>
+            </w:tcMar>
+            <w:vAlign w:val="center"/>
+          </w:tcPr>
+          <w:p>
+            <w:pPr>
+              <w:jc w:val="right"/>
+              <w:spacing w:after="120" w:before="120" w:line="240"/>
+              <w:ind w:firstLine="0" w:left="100" w:right="100"/>
+            </w:pPr>
+            <w:r xmlns:w="http://schemas.openxmlformats.org/wordprocessingml/2006/main" xmlns:wp="http://schemas.openxmlformats.org/drawingml/2006/wordprocessingDrawing" xmlns:r="http://schemas.openxmlformats.org/officeDocument/2006/relationships" xmlns:w14="http://schemas.microsoft.com/office/word/2010/wordml">
+              <w:rPr>
+                <w:rFonts w:ascii="Arial" w:hAnsi="Arial" w:eastAsia="Arial" w:cs="Arial"/>
+                <w:sz w:val="18"/>
+                <w:szCs w:val="18"/>
+                <w:color w:val="000000"/>
+              </w:rPr>
+              <w:t xml:space="preserve">0</w:t>
+            </w:r>
+          </w:p>
+        </w:tc>
+        <w:tc>
+          <w:tcPr>
+            <w:tcBorders>
+              <w:bottom w:val="single" w:sz="4" w:space="0" w:color="666666"/>
+              <w:top w:val="single" w:sz="4" w:space="0" w:color="666666"/>
+            </w:tcBorders>
+            <w:shd w:val="clear" w:color="auto" w:fill="EFEFEF"/>
+            <w:tcMar>
+              <w:top w:w="0" w:type="dxa"/>
+              <w:bottom w:w="0" w:type="dxa"/>
+              <w:left w:w="0" w:type="dxa"/>
+              <w:right w:w="0" w:type="dxa"/>
+            </w:tcMar>
+            <w:vAlign w:val="center"/>
+          </w:tcPr>
+          <w:p>
+            <w:pPr>
+              <w:jc w:val="right"/>
+              <w:spacing w:after="120" w:before="120" w:line="240"/>
+              <w:ind w:firstLine="0" w:left="100" w:right="100"/>
+            </w:pPr>
+            <w:r xmlns:w="http://schemas.openxmlformats.org/wordprocessingml/2006/main" xmlns:wp="http://schemas.openxmlformats.org/drawingml/2006/wordprocessingDrawing" xmlns:r="http://schemas.openxmlformats.org/officeDocument/2006/relationships" xmlns:w14="http://schemas.microsoft.com/office/word/2010/wordml">
+              <w:rPr>
+                <w:rFonts w:ascii="Arial" w:hAnsi="Arial" w:eastAsia="Arial" w:cs="Arial"/>
+                <w:sz w:val="18"/>
+                <w:szCs w:val="18"/>
+                <w:color w:val="000000"/>
+              </w:rPr>
+              <w:t xml:space="preserve">0</w:t>
+            </w:r>
+          </w:p>
+        </w:tc>
+        <w:tc>
+          <w:tcPr>
+            <w:tcBorders>
+              <w:bottom w:val="single" w:sz="4" w:space="0" w:color="666666"/>
+              <w:top w:val="single" w:sz="4" w:space="0" w:color="666666"/>
+            </w:tcBorders>
+            <w:shd w:val="clear" w:color="auto" w:fill="EFEFEF"/>
+            <w:tcMar>
+              <w:top w:w="0" w:type="dxa"/>
+              <w:bottom w:w="0" w:type="dxa"/>
+              <w:left w:w="0" w:type="dxa"/>
+              <w:right w:w="0" w:type="dxa"/>
+            </w:tcMar>
+            <w:vAlign w:val="center"/>
+          </w:tcPr>
+          <w:p>
+            <w:pPr>
+              <w:jc w:val="right"/>
+              <w:spacing w:after="120" w:before="120" w:line="240"/>
+              <w:ind w:firstLine="0" w:left="100" w:right="100"/>
+            </w:pPr>
+            <w:r xmlns:w="http://schemas.openxmlformats.org/wordprocessingml/2006/main" xmlns:wp="http://schemas.openxmlformats.org/drawingml/2006/wordprocessingDrawing" xmlns:r="http://schemas.openxmlformats.org/officeDocument/2006/relationships" xmlns:w14="http://schemas.microsoft.com/office/word/2010/wordml">
+              <w:rPr>
+                <w:rFonts w:ascii="Arial" w:hAnsi="Arial" w:eastAsia="Arial" w:cs="Arial"/>
+                <w:sz w:val="18"/>
+                <w:szCs w:val="18"/>
+                <w:color w:val="000000"/>
+              </w:rPr>
+              <w:t xml:space="preserve">0</w:t>
+            </w:r>
+          </w:p>
+        </w:tc>
+        <w:tc>
+          <w:tcPr>
+            <w:tcBorders>
+              <w:bottom w:val="single" w:sz="4" w:space="0" w:color="666666"/>
+              <w:top w:val="single" w:sz="4" w:space="0" w:color="666666"/>
+            </w:tcBorders>
+            <w:shd w:val="clear" w:color="auto" w:fill="EFEFEF"/>
+            <w:tcMar>
+              <w:top w:w="0" w:type="dxa"/>
+              <w:bottom w:w="0" w:type="dxa"/>
+              <w:left w:w="0" w:type="dxa"/>
+              <w:right w:w="0" w:type="dxa"/>
+            </w:tcMar>
+            <w:vAlign w:val="center"/>
+          </w:tcPr>
+          <w:p>
+            <w:pPr>
+              <w:jc w:val="right"/>
+              <w:spacing w:after="120" w:before="120" w:line="240"/>
+              <w:ind w:firstLine="0" w:left="100" w:right="100"/>
+            </w:pPr>
+            <w:r xmlns:w="http://schemas.openxmlformats.org/wordprocessingml/2006/main" xmlns:wp="http://schemas.openxmlformats.org/drawingml/2006/wordprocessingDrawing" xmlns:r="http://schemas.openxmlformats.org/officeDocument/2006/relationships" xmlns:w14="http://schemas.microsoft.com/office/word/2010/wordml">
+              <w:rPr>
+                <w:rFonts w:ascii="Arial" w:hAnsi="Arial" w:eastAsia="Arial" w:cs="Arial"/>
+                <w:sz w:val="18"/>
+                <w:szCs w:val="18"/>
+                <w:color w:val="000000"/>
+              </w:rPr>
+              <w:t xml:space="preserve">0</w:t>
+            </w:r>
+          </w:p>
+        </w:tc>
+        <w:tc>
+          <w:tcPr>
+            <w:tcBorders>
+              <w:bottom w:val="single" w:sz="4" w:space="0" w:color="666666"/>
+              <w:top w:val="single" w:sz="4" w:space="0" w:color="666666"/>
+            </w:tcBorders>
+            <w:shd w:val="clear" w:color="auto" w:fill="EFEFEF"/>
+            <w:tcMar>
+              <w:top w:w="0" w:type="dxa"/>
+              <w:bottom w:w="0" w:type="dxa"/>
+              <w:left w:w="0" w:type="dxa"/>
+              <w:right w:w="0" w:type="dxa"/>
+            </w:tcMar>
+            <w:vAlign w:val="center"/>
+          </w:tcPr>
+          <w:p>
+            <w:pPr>
+              <w:jc w:val="right"/>
+              <w:spacing w:after="120" w:before="120" w:line="240"/>
+              <w:ind w:firstLine="0" w:left="100" w:right="100"/>
+            </w:pPr>
+            <w:r xmlns:w="http://schemas.openxmlformats.org/wordprocessingml/2006/main" xmlns:wp="http://schemas.openxmlformats.org/drawingml/2006/wordprocessingDrawing" xmlns:r="http://schemas.openxmlformats.org/officeDocument/2006/relationships" xmlns:w14="http://schemas.microsoft.com/office/word/2010/wordml">
+              <w:rPr>
+                <w:rFonts w:ascii="Arial" w:hAnsi="Arial" w:eastAsia="Arial" w:cs="Arial"/>
+                <w:sz w:val="18"/>
+                <w:szCs w:val="18"/>
+                <w:color w:val="000000"/>
+              </w:rPr>
+              <w:t xml:space="preserve">0</w:t>
+            </w:r>
+          </w:p>
+        </w:tc>
+        <w:tc>
+          <w:tcPr>
+            <w:tcBorders>
+              <w:bottom w:val="single" w:sz="4" w:space="0" w:color="666666"/>
+              <w:top w:val="single" w:sz="4" w:space="0" w:color="666666"/>
+            </w:tcBorders>
+            <w:shd w:val="clear" w:color="auto" w:fill="EFEFEF"/>
+            <w:tcMar>
+              <w:top w:w="0" w:type="dxa"/>
+              <w:bottom w:w="0" w:type="dxa"/>
+              <w:left w:w="0" w:type="dxa"/>
+              <w:right w:w="0" w:type="dxa"/>
+            </w:tcMar>
+            <w:vAlign w:val="center"/>
+          </w:tcPr>
+          <w:p>
+            <w:pPr>
+              <w:jc w:val="right"/>
+              <w:spacing w:after="120" w:before="120" w:line="240"/>
+              <w:ind w:firstLine="0" w:left="100" w:right="100"/>
+            </w:pPr>
+            <w:r xmlns:w="http://schemas.openxmlformats.org/wordprocessingml/2006/main" xmlns:wp="http://schemas.openxmlformats.org/drawingml/2006/wordprocessingDrawing" xmlns:r="http://schemas.openxmlformats.org/officeDocument/2006/relationships" xmlns:w14="http://schemas.microsoft.com/office/word/2010/wordml">
+              <w:rPr>
+                <w:rFonts w:ascii="Arial" w:hAnsi="Arial" w:eastAsia="Arial" w:cs="Arial"/>
+                <w:sz w:val="18"/>
+                <w:szCs w:val="18"/>
+                <w:color w:val="000000"/>
+              </w:rPr>
+              <w:t xml:space="preserve">0</w:t>
+            </w:r>
+          </w:p>
+        </w:tc>
+      </w:tr>
+      <w:tr>
+        <w:trPr>
+          <w:cantSplit/>
+          <w:trHeight w:val="360" w:hRule="auto"/>
+        </w:trPr>
+        <w:tc>
+          <w:tcPr>
+            <w:tcBorders>
+              <w:bottom w:val="single" w:sz="4" w:space="0" w:color="666666"/>
+              <w:top w:val="single" w:sz="4" w:space="0" w:color="666666"/>
+            </w:tcBorders>
+            <w:shd w:val="clear" w:color="auto" w:fill="EFEFEF"/>
+            <w:tcMar>
+              <w:top w:w="0" w:type="dxa"/>
+              <w:bottom w:w="0" w:type="dxa"/>
+              <w:left w:w="0" w:type="dxa"/>
+              <w:right w:w="0" w:type="dxa"/>
+            </w:tcMar>
+            <w:vAlign w:val="center"/>
+          </w:tcPr>
+          <w:p>
+            <w:pPr>
+              <w:jc w:val="left"/>
+              <w:spacing w:after="120" w:before="120" w:line="240"/>
+              <w:ind w:firstLine="0" w:left="100" w:right="100"/>
+            </w:pPr>
+            <w:r xmlns:w="http://schemas.openxmlformats.org/wordprocessingml/2006/main" xmlns:wp="http://schemas.openxmlformats.org/drawingml/2006/wordprocessingDrawing" xmlns:r="http://schemas.openxmlformats.org/officeDocument/2006/relationships" xmlns:w14="http://schemas.microsoft.com/office/word/2010/wordml">
+              <w:rPr>
+                <w:rFonts w:ascii="Arial" w:hAnsi="Arial" w:eastAsia="Arial" w:cs="Arial"/>
+                <w:sz w:val="18"/>
+                <w:szCs w:val="18"/>
+                <w:color w:val="000000"/>
+              </w:rPr>
+              <w:t xml:space="preserve">Akwa-Ibom</w:t>
+            </w:r>
+          </w:p>
+        </w:tc>
+        <w:tc>
+          <w:tcPr>
+            <w:tcBorders>
+              <w:bottom w:val="single" w:sz="4" w:space="0" w:color="666666"/>
+              <w:top w:val="single" w:sz="4" w:space="0" w:color="666666"/>
+            </w:tcBorders>
+            <w:shd w:val="clear" w:color="auto" w:fill="EFEFEF"/>
+            <w:tcMar>
+              <w:top w:w="0" w:type="dxa"/>
+              <w:bottom w:w="0" w:type="dxa"/>
+              <w:left w:w="0" w:type="dxa"/>
+              <w:right w:w="0" w:type="dxa"/>
+            </w:tcMar>
+            <w:vAlign w:val="center"/>
+          </w:tcPr>
+          <w:p>
+            <w:pPr>
+              <w:jc w:val="right"/>
+              <w:spacing w:after="120" w:before="120" w:line="240"/>
+              <w:ind w:firstLine="0" w:left="100" w:right="100"/>
+            </w:pPr>
+            <w:r xmlns:w="http://schemas.openxmlformats.org/wordprocessingml/2006/main" xmlns:wp="http://schemas.openxmlformats.org/drawingml/2006/wordprocessingDrawing" xmlns:r="http://schemas.openxmlformats.org/officeDocument/2006/relationships" xmlns:w14="http://schemas.microsoft.com/office/word/2010/wordml">
+              <w:rPr>
+                <w:rFonts w:ascii="Arial" w:hAnsi="Arial" w:eastAsia="Arial" w:cs="Arial"/>
+                <w:sz w:val="18"/>
+                <w:szCs w:val="18"/>
+                <w:color w:val="000000"/>
+              </w:rPr>
+              <w:t xml:space="preserve">0</w:t>
+            </w:r>
+          </w:p>
+        </w:tc>
+        <w:tc>
+          <w:tcPr>
+            <w:tcBorders>
+              <w:bottom w:val="single" w:sz="4" w:space="0" w:color="666666"/>
+              <w:top w:val="single" w:sz="4" w:space="0" w:color="666666"/>
+            </w:tcBorders>
+            <w:shd w:val="clear" w:color="auto" w:fill="EFEFEF"/>
+            <w:tcMar>
+              <w:top w:w="0" w:type="dxa"/>
+              <w:bottom w:w="0" w:type="dxa"/>
+              <w:left w:w="0" w:type="dxa"/>
+              <w:right w:w="0" w:type="dxa"/>
+            </w:tcMar>
+            <w:vAlign w:val="center"/>
+          </w:tcPr>
+          <w:p>
+            <w:pPr>
+              <w:jc w:val="right"/>
+              <w:spacing w:after="120" w:before="120" w:line="240"/>
+              <w:ind w:firstLine="0" w:left="100" w:right="100"/>
+            </w:pPr>
+            <w:r xmlns:w="http://schemas.openxmlformats.org/wordprocessingml/2006/main" xmlns:wp="http://schemas.openxmlformats.org/drawingml/2006/wordprocessingDrawing" xmlns:r="http://schemas.openxmlformats.org/officeDocument/2006/relationships" xmlns:w14="http://schemas.microsoft.com/office/word/2010/wordml">
+              <w:rPr>
+                <w:rFonts w:ascii="Arial" w:hAnsi="Arial" w:eastAsia="Arial" w:cs="Arial"/>
+                <w:sz w:val="18"/>
+                <w:szCs w:val="18"/>
+                <w:color w:val="000000"/>
+              </w:rPr>
+              <w:t xml:space="preserve">0</w:t>
+            </w:r>
+          </w:p>
+        </w:tc>
+        <w:tc>
+          <w:tcPr>
+            <w:tcBorders>
+              <w:bottom w:val="single" w:sz="4" w:space="0" w:color="666666"/>
+              <w:top w:val="single" w:sz="4" w:space="0" w:color="666666"/>
+            </w:tcBorders>
+            <w:shd w:val="clear" w:color="auto" w:fill="EFEFEF"/>
+            <w:tcMar>
+              <w:top w:w="0" w:type="dxa"/>
+              <w:bottom w:w="0" w:type="dxa"/>
+              <w:left w:w="0" w:type="dxa"/>
+              <w:right w:w="0" w:type="dxa"/>
+            </w:tcMar>
+            <w:vAlign w:val="center"/>
+          </w:tcPr>
+          <w:p>
+            <w:pPr>
+              <w:jc w:val="right"/>
+              <w:spacing w:after="120" w:before="120" w:line="240"/>
+              <w:ind w:firstLine="0" w:left="100" w:right="100"/>
+            </w:pPr>
+            <w:r xmlns:w="http://schemas.openxmlformats.org/wordprocessingml/2006/main" xmlns:wp="http://schemas.openxmlformats.org/drawingml/2006/wordprocessingDrawing" xmlns:r="http://schemas.openxmlformats.org/officeDocument/2006/relationships" xmlns:w14="http://schemas.microsoft.com/office/word/2010/wordml">
+              <w:rPr>
+                <w:rFonts w:ascii="Arial" w:hAnsi="Arial" w:eastAsia="Arial" w:cs="Arial"/>
+                <w:sz w:val="18"/>
+                <w:szCs w:val="18"/>
+                <w:color w:val="000000"/>
+              </w:rPr>
+              <w:t xml:space="preserve">0</w:t>
+            </w:r>
+          </w:p>
+        </w:tc>
+        <w:tc>
+          <w:tcPr>
+            <w:tcBorders>
+              <w:bottom w:val="single" w:sz="4" w:space="0" w:color="666666"/>
+              <w:top w:val="single" w:sz="4" w:space="0" w:color="666666"/>
+            </w:tcBorders>
+            <w:shd w:val="clear" w:color="auto" w:fill="EFEFEF"/>
+            <w:tcMar>
+              <w:top w:w="0" w:type="dxa"/>
+              <w:bottom w:w="0" w:type="dxa"/>
+              <w:left w:w="0" w:type="dxa"/>
+              <w:right w:w="0" w:type="dxa"/>
+            </w:tcMar>
+            <w:vAlign w:val="center"/>
+          </w:tcPr>
+          <w:p>
+            <w:pPr>
+              <w:jc w:val="right"/>
+              <w:spacing w:after="120" w:before="120" w:line="240"/>
+              <w:ind w:firstLine="0" w:left="100" w:right="100"/>
+            </w:pPr>
+            <w:r xmlns:w="http://schemas.openxmlformats.org/wordprocessingml/2006/main" xmlns:wp="http://schemas.openxmlformats.org/drawingml/2006/wordprocessingDrawing" xmlns:r="http://schemas.openxmlformats.org/officeDocument/2006/relationships" xmlns:w14="http://schemas.microsoft.com/office/word/2010/wordml">
+              <w:rPr>
+                <w:rFonts w:ascii="Arial" w:hAnsi="Arial" w:eastAsia="Arial" w:cs="Arial"/>
+                <w:sz w:val="18"/>
+                <w:szCs w:val="18"/>
+                <w:color w:val="000000"/>
+              </w:rPr>
+              <w:t xml:space="preserve">0</w:t>
+            </w:r>
+          </w:p>
+        </w:tc>
+        <w:tc>
+          <w:tcPr>
+            <w:tcBorders>
+              <w:bottom w:val="single" w:sz="4" w:space="0" w:color="666666"/>
+              <w:top w:val="single" w:sz="4" w:space="0" w:color="666666"/>
+            </w:tcBorders>
+            <w:shd w:val="clear" w:color="auto" w:fill="EFEFEF"/>
+            <w:tcMar>
+              <w:top w:w="0" w:type="dxa"/>
+              <w:bottom w:w="0" w:type="dxa"/>
+              <w:left w:w="0" w:type="dxa"/>
+              <w:right w:w="0" w:type="dxa"/>
+            </w:tcMar>
+            <w:vAlign w:val="center"/>
+          </w:tcPr>
+          <w:p>
+            <w:pPr>
+              <w:jc w:val="right"/>
+              <w:spacing w:after="120" w:before="120" w:line="240"/>
+              <w:ind w:firstLine="0" w:left="100" w:right="100"/>
+            </w:pPr>
+            <w:r xmlns:w="http://schemas.openxmlformats.org/wordprocessingml/2006/main" xmlns:wp="http://schemas.openxmlformats.org/drawingml/2006/wordprocessingDrawing" xmlns:r="http://schemas.openxmlformats.org/officeDocument/2006/relationships" xmlns:w14="http://schemas.microsoft.com/office/word/2010/wordml">
+              <w:rPr>
+                <w:rFonts w:ascii="Arial" w:hAnsi="Arial" w:eastAsia="Arial" w:cs="Arial"/>
+                <w:sz w:val="18"/>
+                <w:szCs w:val="18"/>
+                <w:color w:val="000000"/>
+              </w:rPr>
+              <w:t xml:space="preserve">0</w:t>
+            </w:r>
+          </w:p>
+        </w:tc>
+        <w:tc>
+          <w:tcPr>
+            <w:tcBorders>
+              <w:bottom w:val="single" w:sz="4" w:space="0" w:color="666666"/>
+              <w:top w:val="single" w:sz="4" w:space="0" w:color="666666"/>
+            </w:tcBorders>
+            <w:shd w:val="clear" w:color="auto" w:fill="EFEFEF"/>
+            <w:tcMar>
+              <w:top w:w="0" w:type="dxa"/>
+              <w:bottom w:w="0" w:type="dxa"/>
+              <w:left w:w="0" w:type="dxa"/>
+              <w:right w:w="0" w:type="dxa"/>
+            </w:tcMar>
+            <w:vAlign w:val="center"/>
+          </w:tcPr>
+          <w:p>
+            <w:pPr>
+              <w:jc w:val="right"/>
+              <w:spacing w:after="120" w:before="120" w:line="240"/>
+              <w:ind w:firstLine="0" w:left="100" w:right="100"/>
+            </w:pPr>
+            <w:r xmlns:w="http://schemas.openxmlformats.org/wordprocessingml/2006/main" xmlns:wp="http://schemas.openxmlformats.org/drawingml/2006/wordprocessingDrawing" xmlns:r="http://schemas.openxmlformats.org/officeDocument/2006/relationships" xmlns:w14="http://schemas.microsoft.com/office/word/2010/wordml">
+              <w:rPr>
+                <w:rFonts w:ascii="Arial" w:hAnsi="Arial" w:eastAsia="Arial" w:cs="Arial"/>
+                <w:sz w:val="18"/>
+                <w:szCs w:val="18"/>
+                <w:color w:val="000000"/>
+              </w:rPr>
+              <w:t xml:space="preserve">0</w:t>
+            </w:r>
+          </w:p>
+        </w:tc>
+      </w:tr>
+      <w:tr>
+        <w:trPr>
+          <w:cantSplit/>
+          <w:trHeight w:val="360" w:hRule="auto"/>
+        </w:trPr>
+        <w:tc>
+          <w:tcPr>
+            <w:tcBorders>
+              <w:bottom w:val="single" w:sz="4" w:space="0" w:color="666666"/>
+              <w:top w:val="single" w:sz="4" w:space="0" w:color="666666"/>
+            </w:tcBorders>
+            <w:shd w:val="clear" w:color="auto" w:fill="EFEFEF"/>
+            <w:tcMar>
+              <w:top w:w="0" w:type="dxa"/>
+              <w:bottom w:w="0" w:type="dxa"/>
+              <w:left w:w="0" w:type="dxa"/>
+              <w:right w:w="0" w:type="dxa"/>
+            </w:tcMar>
+            <w:vAlign w:val="center"/>
+          </w:tcPr>
+          <w:p>
+            <w:pPr>
+              <w:jc w:val="left"/>
+              <w:spacing w:after="120" w:before="120" w:line="240"/>
+              <w:ind w:firstLine="0" w:left="100" w:right="100"/>
+            </w:pPr>
+            <w:r xmlns:w="http://schemas.openxmlformats.org/wordprocessingml/2006/main" xmlns:wp="http://schemas.openxmlformats.org/drawingml/2006/wordprocessingDrawing" xmlns:r="http://schemas.openxmlformats.org/officeDocument/2006/relationships" xmlns:w14="http://schemas.microsoft.com/office/word/2010/wordml">
+              <w:rPr>
+                <w:rFonts w:ascii="Arial" w:hAnsi="Arial" w:eastAsia="Arial" w:cs="Arial"/>
+                <w:sz w:val="18"/>
+                <w:szCs w:val="18"/>
+                <w:color w:val="000000"/>
+              </w:rPr>
+              <w:t xml:space="preserve">Bauchi</w:t>
+            </w:r>
+          </w:p>
+        </w:tc>
+        <w:tc>
+          <w:tcPr>
+            <w:tcBorders>
+              <w:bottom w:val="single" w:sz="4" w:space="0" w:color="666666"/>
+              <w:top w:val="single" w:sz="4" w:space="0" w:color="666666"/>
+            </w:tcBorders>
+            <w:shd w:val="clear" w:color="auto" w:fill="EFEFEF"/>
+            <w:tcMar>
+              <w:top w:w="0" w:type="dxa"/>
+              <w:bottom w:w="0" w:type="dxa"/>
+              <w:left w:w="0" w:type="dxa"/>
+              <w:right w:w="0" w:type="dxa"/>
+            </w:tcMar>
+            <w:vAlign w:val="center"/>
+          </w:tcPr>
+          <w:p>
+            <w:pPr>
+              <w:jc w:val="right"/>
+              <w:spacing w:after="120" w:before="120" w:line="240"/>
+              <w:ind w:firstLine="0" w:left="100" w:right="100"/>
+            </w:pPr>
+            <w:r xmlns:w="http://schemas.openxmlformats.org/wordprocessingml/2006/main" xmlns:wp="http://schemas.openxmlformats.org/drawingml/2006/wordprocessingDrawing" xmlns:r="http://schemas.openxmlformats.org/officeDocument/2006/relationships" xmlns:w14="http://schemas.microsoft.com/office/word/2010/wordml">
+              <w:rPr>
+                <w:rFonts w:ascii="Arial" w:hAnsi="Arial" w:eastAsia="Arial" w:cs="Arial"/>
+                <w:sz w:val="18"/>
+                <w:szCs w:val="18"/>
+                <w:color w:val="000000"/>
+              </w:rPr>
+              <w:t xml:space="preserve">1</w:t>
+            </w:r>
+          </w:p>
+        </w:tc>
+        <w:tc>
+          <w:tcPr>
+            <w:tcBorders>
+              <w:bottom w:val="single" w:sz="4" w:space="0" w:color="666666"/>
+              <w:top w:val="single" w:sz="4" w:space="0" w:color="666666"/>
+            </w:tcBorders>
+            <w:shd w:val="clear" w:color="auto" w:fill="EFEFEF"/>
+            <w:tcMar>
+              <w:top w:w="0" w:type="dxa"/>
+              <w:bottom w:w="0" w:type="dxa"/>
+              <w:left w:w="0" w:type="dxa"/>
+              <w:right w:w="0" w:type="dxa"/>
+            </w:tcMar>
+            <w:vAlign w:val="center"/>
+          </w:tcPr>
+          <w:p>
+            <w:pPr>
+              <w:jc w:val="right"/>
+              <w:spacing w:after="120" w:before="120" w:line="240"/>
+              <w:ind w:firstLine="0" w:left="100" w:right="100"/>
+            </w:pPr>
+            <w:r xmlns:w="http://schemas.openxmlformats.org/wordprocessingml/2006/main" xmlns:wp="http://schemas.openxmlformats.org/drawingml/2006/wordprocessingDrawing" xmlns:r="http://schemas.openxmlformats.org/officeDocument/2006/relationships" xmlns:w14="http://schemas.microsoft.com/office/word/2010/wordml">
+              <w:rPr>
+                <w:rFonts w:ascii="Arial" w:hAnsi="Arial" w:eastAsia="Arial" w:cs="Arial"/>
+                <w:sz w:val="18"/>
+                <w:szCs w:val="18"/>
+                <w:color w:val="000000"/>
+              </w:rPr>
+              <w:t xml:space="preserve">0</w:t>
+            </w:r>
+          </w:p>
+        </w:tc>
+        <w:tc>
+          <w:tcPr>
+            <w:tcBorders>
+              <w:bottom w:val="single" w:sz="4" w:space="0" w:color="666666"/>
+              <w:top w:val="single" w:sz="4" w:space="0" w:color="666666"/>
+            </w:tcBorders>
+            <w:shd w:val="clear" w:color="auto" w:fill="EFEFEF"/>
+            <w:tcMar>
+              <w:top w:w="0" w:type="dxa"/>
+              <w:bottom w:w="0" w:type="dxa"/>
+              <w:left w:w="0" w:type="dxa"/>
+              <w:right w:w="0" w:type="dxa"/>
+            </w:tcMar>
+            <w:vAlign w:val="center"/>
+          </w:tcPr>
+          <w:p>
+            <w:pPr>
+              <w:jc w:val="right"/>
+              <w:spacing w:after="120" w:before="120" w:line="240"/>
+              <w:ind w:firstLine="0" w:left="100" w:right="100"/>
+            </w:pPr>
+            <w:r xmlns:w="http://schemas.openxmlformats.org/wordprocessingml/2006/main" xmlns:wp="http://schemas.openxmlformats.org/drawingml/2006/wordprocessingDrawing" xmlns:r="http://schemas.openxmlformats.org/officeDocument/2006/relationships" xmlns:w14="http://schemas.microsoft.com/office/word/2010/wordml">
+              <w:rPr>
+                <w:rFonts w:ascii="Arial" w:hAnsi="Arial" w:eastAsia="Arial" w:cs="Arial"/>
+                <w:sz w:val="18"/>
+                <w:szCs w:val="18"/>
+                <w:color w:val="000000"/>
+              </w:rPr>
+              <w:t xml:space="preserve">0</w:t>
+            </w:r>
+          </w:p>
+        </w:tc>
+        <w:tc>
+          <w:tcPr>
+            <w:tcBorders>
+              <w:bottom w:val="single" w:sz="4" w:space="0" w:color="666666"/>
+              <w:top w:val="single" w:sz="4" w:space="0" w:color="666666"/>
+            </w:tcBorders>
+            <w:shd w:val="clear" w:color="auto" w:fill="EFEFEF"/>
+            <w:tcMar>
+              <w:top w:w="0" w:type="dxa"/>
+              <w:bottom w:w="0" w:type="dxa"/>
+              <w:left w:w="0" w:type="dxa"/>
+              <w:right w:w="0" w:type="dxa"/>
+            </w:tcMar>
+            <w:vAlign w:val="center"/>
+          </w:tcPr>
+          <w:p>
+            <w:pPr>
+              <w:jc w:val="right"/>
+              <w:spacing w:after="120" w:before="120" w:line="240"/>
+              <w:ind w:firstLine="0" w:left="100" w:right="100"/>
+            </w:pPr>
+            <w:r xmlns:w="http://schemas.openxmlformats.org/wordprocessingml/2006/main" xmlns:wp="http://schemas.openxmlformats.org/drawingml/2006/wordprocessingDrawing" xmlns:r="http://schemas.openxmlformats.org/officeDocument/2006/relationships" xmlns:w14="http://schemas.microsoft.com/office/word/2010/wordml">
+              <w:rPr>
+                <w:rFonts w:ascii="Arial" w:hAnsi="Arial" w:eastAsia="Arial" w:cs="Arial"/>
+                <w:sz w:val="18"/>
+                <w:szCs w:val="18"/>
+                <w:color w:val="000000"/>
+              </w:rPr>
+              <w:t xml:space="preserve">0</w:t>
+            </w:r>
+          </w:p>
+        </w:tc>
+        <w:tc>
+          <w:tcPr>
+            <w:tcBorders>
+              <w:bottom w:val="single" w:sz="4" w:space="0" w:color="666666"/>
+              <w:top w:val="single" w:sz="4" w:space="0" w:color="666666"/>
+            </w:tcBorders>
+            <w:shd w:val="clear" w:color="auto" w:fill="EFEFEF"/>
+            <w:tcMar>
+              <w:top w:w="0" w:type="dxa"/>
+              <w:bottom w:w="0" w:type="dxa"/>
+              <w:left w:w="0" w:type="dxa"/>
+              <w:right w:w="0" w:type="dxa"/>
+            </w:tcMar>
+            <w:vAlign w:val="center"/>
+          </w:tcPr>
+          <w:p>
+            <w:pPr>
+              <w:jc w:val="right"/>
+              <w:spacing w:after="120" w:before="120" w:line="240"/>
+              <w:ind w:firstLine="0" w:left="100" w:right="100"/>
+            </w:pPr>
+            <w:r xmlns:w="http://schemas.openxmlformats.org/wordprocessingml/2006/main" xmlns:wp="http://schemas.openxmlformats.org/drawingml/2006/wordprocessingDrawing" xmlns:r="http://schemas.openxmlformats.org/officeDocument/2006/relationships" xmlns:w14="http://schemas.microsoft.com/office/word/2010/wordml">
+              <w:rPr>
+                <w:rFonts w:ascii="Arial" w:hAnsi="Arial" w:eastAsia="Arial" w:cs="Arial"/>
+                <w:sz w:val="18"/>
+                <w:szCs w:val="18"/>
+                <w:color w:val="000000"/>
+              </w:rPr>
+              <w:t xml:space="preserve">1</w:t>
+            </w:r>
+          </w:p>
+        </w:tc>
+        <w:tc>
+          <w:tcPr>
+            <w:tcBorders>
+              <w:bottom w:val="single" w:sz="4" w:space="0" w:color="666666"/>
+              <w:top w:val="single" w:sz="4" w:space="0" w:color="666666"/>
+            </w:tcBorders>
+            <w:shd w:val="clear" w:color="auto" w:fill="EFEFEF"/>
+            <w:tcMar>
+              <w:top w:w="0" w:type="dxa"/>
+              <w:bottom w:w="0" w:type="dxa"/>
+              <w:left w:w="0" w:type="dxa"/>
+              <w:right w:w="0" w:type="dxa"/>
+            </w:tcMar>
+            <w:vAlign w:val="center"/>
+          </w:tcPr>
+          <w:p>
+            <w:pPr>
+              <w:jc w:val="right"/>
+              <w:spacing w:after="120" w:before="120" w:line="240"/>
+              <w:ind w:firstLine="0" w:left="100" w:right="100"/>
+            </w:pPr>
+            <w:r xmlns:w="http://schemas.openxmlformats.org/wordprocessingml/2006/main" xmlns:wp="http://schemas.openxmlformats.org/drawingml/2006/wordprocessingDrawing" xmlns:r="http://schemas.openxmlformats.org/officeDocument/2006/relationships" xmlns:w14="http://schemas.microsoft.com/office/word/2010/wordml">
+              <w:rPr>
+                <w:rFonts w:ascii="Arial" w:hAnsi="Arial" w:eastAsia="Arial" w:cs="Arial"/>
+                <w:sz w:val="18"/>
+                <w:szCs w:val="18"/>
+                <w:color w:val="000000"/>
+              </w:rPr>
+              <w:t xml:space="preserve">0</w:t>
+            </w:r>
+          </w:p>
+        </w:tc>
+      </w:tr>
+      <w:tr>
+        <w:trPr>
+          <w:cantSplit/>
+          <w:trHeight w:val="360" w:hRule="auto"/>
+        </w:trPr>
+        <w:tc>
+          <w:tcPr>
+            <w:tcBorders>
+              <w:bottom w:val="single" w:sz="4" w:space="0" w:color="666666"/>
+              <w:top w:val="single" w:sz="4" w:space="0" w:color="666666"/>
+            </w:tcBorders>
+            <w:shd w:val="clear" w:color="auto" w:fill="EFEFEF"/>
+            <w:tcMar>
+              <w:top w:w="0" w:type="dxa"/>
+              <w:bottom w:w="0" w:type="dxa"/>
+              <w:left w:w="0" w:type="dxa"/>
+              <w:right w:w="0" w:type="dxa"/>
+            </w:tcMar>
+            <w:vAlign w:val="center"/>
+          </w:tcPr>
+          <w:p>
+            <w:pPr>
+              <w:jc w:val="left"/>
+              <w:spacing w:after="120" w:before="120" w:line="240"/>
+              <w:ind w:firstLine="0" w:left="100" w:right="100"/>
+            </w:pPr>
+            <w:r xmlns:w="http://schemas.openxmlformats.org/wordprocessingml/2006/main" xmlns:wp="http://schemas.openxmlformats.org/drawingml/2006/wordprocessingDrawing" xmlns:r="http://schemas.openxmlformats.org/officeDocument/2006/relationships" xmlns:w14="http://schemas.microsoft.com/office/word/2010/wordml">
+              <w:rPr>
+                <w:rFonts w:ascii="Arial" w:hAnsi="Arial" w:eastAsia="Arial" w:cs="Arial"/>
+                <w:sz w:val="18"/>
+                <w:szCs w:val="18"/>
+                <w:color w:val="000000"/>
+              </w:rPr>
+              <w:t xml:space="preserve">Berlin</w:t>
+            </w:r>
+          </w:p>
+        </w:tc>
+        <w:tc>
+          <w:tcPr>
+            <w:tcBorders>
+              <w:bottom w:val="single" w:sz="4" w:space="0" w:color="666666"/>
+              <w:top w:val="single" w:sz="4" w:space="0" w:color="666666"/>
+            </w:tcBorders>
+            <w:shd w:val="clear" w:color="auto" w:fill="EFEFEF"/>
+            <w:tcMar>
+              <w:top w:w="0" w:type="dxa"/>
+              <w:bottom w:w="0" w:type="dxa"/>
+              <w:left w:w="0" w:type="dxa"/>
+              <w:right w:w="0" w:type="dxa"/>
+            </w:tcMar>
+            <w:vAlign w:val="center"/>
+          </w:tcPr>
+          <w:p>
+            <w:pPr>
+              <w:jc w:val="right"/>
+              <w:spacing w:after="120" w:before="120" w:line="240"/>
+              <w:ind w:firstLine="0" w:left="100" w:right="100"/>
+            </w:pPr>
+            <w:r xmlns:w="http://schemas.openxmlformats.org/wordprocessingml/2006/main" xmlns:wp="http://schemas.openxmlformats.org/drawingml/2006/wordprocessingDrawing" xmlns:r="http://schemas.openxmlformats.org/officeDocument/2006/relationships" xmlns:w14="http://schemas.microsoft.com/office/word/2010/wordml">
+              <w:rPr>
+                <w:rFonts w:ascii="Arial" w:hAnsi="Arial" w:eastAsia="Arial" w:cs="Arial"/>
+                <w:sz w:val="18"/>
+                <w:szCs w:val="18"/>
+                <w:color w:val="000000"/>
+              </w:rPr>
+              <w:t xml:space="preserve">7</w:t>
+            </w:r>
+          </w:p>
+        </w:tc>
+        <w:tc>
+          <w:tcPr>
+            <w:tcBorders>
+              <w:bottom w:val="single" w:sz="4" w:space="0" w:color="666666"/>
+              <w:top w:val="single" w:sz="4" w:space="0" w:color="666666"/>
+            </w:tcBorders>
+            <w:shd w:val="clear" w:color="auto" w:fill="EFEFEF"/>
+            <w:tcMar>
+              <w:top w:w="0" w:type="dxa"/>
+              <w:bottom w:w="0" w:type="dxa"/>
+              <w:left w:w="0" w:type="dxa"/>
+              <w:right w:w="0" w:type="dxa"/>
+            </w:tcMar>
+            <w:vAlign w:val="center"/>
+          </w:tcPr>
+          <w:p>
+            <w:pPr>
+              <w:jc w:val="right"/>
+              <w:spacing w:after="120" w:before="120" w:line="240"/>
+              <w:ind w:firstLine="0" w:left="100" w:right="100"/>
+            </w:pPr>
+            <w:r xmlns:w="http://schemas.openxmlformats.org/wordprocessingml/2006/main" xmlns:wp="http://schemas.openxmlformats.org/drawingml/2006/wordprocessingDrawing" xmlns:r="http://schemas.openxmlformats.org/officeDocument/2006/relationships" xmlns:w14="http://schemas.microsoft.com/office/word/2010/wordml">
+              <w:rPr>
+                <w:rFonts w:ascii="Arial" w:hAnsi="Arial" w:eastAsia="Arial" w:cs="Arial"/>
+                <w:sz w:val="18"/>
+                <w:szCs w:val="18"/>
+                <w:color w:val="000000"/>
+              </w:rPr>
+              <w:t xml:space="preserve">0</w:t>
+            </w:r>
+          </w:p>
+        </w:tc>
+        <w:tc>
+          <w:tcPr>
+            <w:tcBorders>
+              <w:bottom w:val="single" w:sz="4" w:space="0" w:color="666666"/>
+              <w:top w:val="single" w:sz="4" w:space="0" w:color="666666"/>
+            </w:tcBorders>
+            <w:shd w:val="clear" w:color="auto" w:fill="EFEFEF"/>
+            <w:tcMar>
+              <w:top w:w="0" w:type="dxa"/>
+              <w:bottom w:w="0" w:type="dxa"/>
+              <w:left w:w="0" w:type="dxa"/>
+              <w:right w:w="0" w:type="dxa"/>
+            </w:tcMar>
+            <w:vAlign w:val="center"/>
+          </w:tcPr>
+          <w:p>
+            <w:pPr>
+              <w:jc w:val="right"/>
+              <w:spacing w:after="120" w:before="120" w:line="240"/>
+              <w:ind w:firstLine="0" w:left="100" w:right="100"/>
+            </w:pPr>
+            <w:r xmlns:w="http://schemas.openxmlformats.org/wordprocessingml/2006/main" xmlns:wp="http://schemas.openxmlformats.org/drawingml/2006/wordprocessingDrawing" xmlns:r="http://schemas.openxmlformats.org/officeDocument/2006/relationships" xmlns:w14="http://schemas.microsoft.com/office/word/2010/wordml">
+              <w:rPr>
+                <w:rFonts w:ascii="Arial" w:hAnsi="Arial" w:eastAsia="Arial" w:cs="Arial"/>
+                <w:sz w:val="18"/>
+                <w:szCs w:val="18"/>
+                <w:color w:val="000000"/>
+              </w:rPr>
+              <w:t xml:space="preserve">2</w:t>
+            </w:r>
+          </w:p>
+        </w:tc>
+        <w:tc>
+          <w:tcPr>
+            <w:tcBorders>
+              <w:bottom w:val="single" w:sz="4" w:space="0" w:color="666666"/>
+              <w:top w:val="single" w:sz="4" w:space="0" w:color="666666"/>
+            </w:tcBorders>
+            <w:shd w:val="clear" w:color="auto" w:fill="EFEFEF"/>
+            <w:tcMar>
+              <w:top w:w="0" w:type="dxa"/>
+              <w:bottom w:w="0" w:type="dxa"/>
+              <w:left w:w="0" w:type="dxa"/>
+              <w:right w:w="0" w:type="dxa"/>
+            </w:tcMar>
+            <w:vAlign w:val="center"/>
+          </w:tcPr>
+          <w:p>
+            <w:pPr>
+              <w:jc w:val="right"/>
+              <w:spacing w:after="120" w:before="120" w:line="240"/>
+              <w:ind w:firstLine="0" w:left="100" w:right="100"/>
+            </w:pPr>
+            <w:r xmlns:w="http://schemas.openxmlformats.org/wordprocessingml/2006/main" xmlns:wp="http://schemas.openxmlformats.org/drawingml/2006/wordprocessingDrawing" xmlns:r="http://schemas.openxmlformats.org/officeDocument/2006/relationships" xmlns:w14="http://schemas.microsoft.com/office/word/2010/wordml">
+              <w:rPr>
+                <w:rFonts w:ascii="Arial" w:hAnsi="Arial" w:eastAsia="Arial" w:cs="Arial"/>
+                <w:sz w:val="18"/>
+                <w:szCs w:val="18"/>
+                <w:color w:val="000000"/>
+              </w:rPr>
+              <w:t xml:space="preserve">0</w:t>
+            </w:r>
+          </w:p>
+        </w:tc>
+        <w:tc>
+          <w:tcPr>
+            <w:tcBorders>
+              <w:bottom w:val="single" w:sz="4" w:space="0" w:color="666666"/>
+              <w:top w:val="single" w:sz="4" w:space="0" w:color="666666"/>
+            </w:tcBorders>
+            <w:shd w:val="clear" w:color="auto" w:fill="EFEFEF"/>
+            <w:tcMar>
+              <w:top w:w="0" w:type="dxa"/>
+              <w:bottom w:w="0" w:type="dxa"/>
+              <w:left w:w="0" w:type="dxa"/>
+              <w:right w:w="0" w:type="dxa"/>
+            </w:tcMar>
+            <w:vAlign w:val="center"/>
+          </w:tcPr>
+          <w:p>
+            <w:pPr>
+              <w:jc w:val="right"/>
+              <w:spacing w:after="120" w:before="120" w:line="240"/>
+              <w:ind w:firstLine="0" w:left="100" w:right="100"/>
+            </w:pPr>
+            <w:r xmlns:w="http://schemas.openxmlformats.org/wordprocessingml/2006/main" xmlns:wp="http://schemas.openxmlformats.org/drawingml/2006/wordprocessingDrawing" xmlns:r="http://schemas.openxmlformats.org/officeDocument/2006/relationships" xmlns:w14="http://schemas.microsoft.com/office/word/2010/wordml">
+              <w:rPr>
+                <w:rFonts w:ascii="Arial" w:hAnsi="Arial" w:eastAsia="Arial" w:cs="Arial"/>
+                <w:sz w:val="18"/>
+                <w:szCs w:val="18"/>
+                <w:color w:val="000000"/>
+              </w:rPr>
+              <w:t xml:space="preserve">5</w:t>
+            </w:r>
+          </w:p>
+        </w:tc>
+        <w:tc>
+          <w:tcPr>
+            <w:tcBorders>
+              <w:bottom w:val="single" w:sz="4" w:space="0" w:color="666666"/>
+              <w:top w:val="single" w:sz="4" w:space="0" w:color="666666"/>
+            </w:tcBorders>
+            <w:shd w:val="clear" w:color="auto" w:fill="EFEFEF"/>
+            <w:tcMar>
+              <w:top w:w="0" w:type="dxa"/>
+              <w:bottom w:w="0" w:type="dxa"/>
+              <w:left w:w="0" w:type="dxa"/>
+              <w:right w:w="0" w:type="dxa"/>
+            </w:tcMar>
+            <w:vAlign w:val="center"/>
+          </w:tcPr>
+          <w:p>
+            <w:pPr>
+              <w:jc w:val="right"/>
+              <w:spacing w:after="120" w:before="120" w:line="240"/>
+              <w:ind w:firstLine="0" w:left="100" w:right="100"/>
+            </w:pPr>
+            <w:r xmlns:w="http://schemas.openxmlformats.org/wordprocessingml/2006/main" xmlns:wp="http://schemas.openxmlformats.org/drawingml/2006/wordprocessingDrawing" xmlns:r="http://schemas.openxmlformats.org/officeDocument/2006/relationships" xmlns:w14="http://schemas.microsoft.com/office/word/2010/wordml">
+              <w:rPr>
+                <w:rFonts w:ascii="Arial" w:hAnsi="Arial" w:eastAsia="Arial" w:cs="Arial"/>
+                <w:sz w:val="18"/>
+                <w:szCs w:val="18"/>
+                <w:color w:val="000000"/>
+              </w:rPr>
+              <w:t xml:space="preserve">0</w:t>
+            </w:r>
+          </w:p>
+        </w:tc>
+      </w:tr>
+      <w:tr>
+        <w:trPr>
+          <w:cantSplit/>
+          <w:trHeight w:val="360" w:hRule="auto"/>
+        </w:trPr>
+        <w:tc>
+          <w:tcPr>
+            <w:tcBorders>
+              <w:bottom w:val="single" w:sz="4" w:space="0" w:color="666666"/>
+              <w:top w:val="single" w:sz="4" w:space="0" w:color="666666"/>
+            </w:tcBorders>
+            <w:shd w:val="clear" w:color="auto" w:fill="EFEFEF"/>
+            <w:tcMar>
+              <w:top w:w="0" w:type="dxa"/>
+              <w:bottom w:w="0" w:type="dxa"/>
+              <w:left w:w="0" w:type="dxa"/>
+              <w:right w:w="0" w:type="dxa"/>
+            </w:tcMar>
+            <w:vAlign w:val="center"/>
+          </w:tcPr>
+          <w:p>
+            <w:pPr>
+              <w:jc w:val="left"/>
+              <w:spacing w:after="120" w:before="120" w:line="240"/>
+              <w:ind w:firstLine="0" w:left="100" w:right="100"/>
+            </w:pPr>
+            <w:r xmlns:w="http://schemas.openxmlformats.org/wordprocessingml/2006/main" xmlns:wp="http://schemas.openxmlformats.org/drawingml/2006/wordprocessingDrawing" xmlns:r="http://schemas.openxmlformats.org/officeDocument/2006/relationships" xmlns:w14="http://schemas.microsoft.com/office/word/2010/wordml">
+              <w:rPr>
+                <w:rFonts w:ascii="Arial" w:hAnsi="Arial" w:eastAsia="Arial" w:cs="Arial"/>
+                <w:sz w:val="18"/>
+                <w:szCs w:val="18"/>
+                <w:color w:val="000000"/>
+              </w:rPr>
+              <w:t xml:space="preserve">Imo</w:t>
+            </w:r>
+          </w:p>
+        </w:tc>
+        <w:tc>
+          <w:tcPr>
+            <w:tcBorders>
+              <w:bottom w:val="single" w:sz="4" w:space="0" w:color="666666"/>
+              <w:top w:val="single" w:sz="4" w:space="0" w:color="666666"/>
+            </w:tcBorders>
+            <w:shd w:val="clear" w:color="auto" w:fill="EFEFEF"/>
+            <w:tcMar>
+              <w:top w:w="0" w:type="dxa"/>
+              <w:bottom w:w="0" w:type="dxa"/>
+              <w:left w:w="0" w:type="dxa"/>
+              <w:right w:w="0" w:type="dxa"/>
+            </w:tcMar>
+            <w:vAlign w:val="center"/>
+          </w:tcPr>
+          <w:p>
+            <w:pPr>
+              <w:jc w:val="right"/>
+              <w:spacing w:after="120" w:before="120" w:line="240"/>
+              <w:ind w:firstLine="0" w:left="100" w:right="100"/>
+            </w:pPr>
+            <w:r xmlns:w="http://schemas.openxmlformats.org/wordprocessingml/2006/main" xmlns:wp="http://schemas.openxmlformats.org/drawingml/2006/wordprocessingDrawing" xmlns:r="http://schemas.openxmlformats.org/officeDocument/2006/relationships" xmlns:w14="http://schemas.microsoft.com/office/word/2010/wordml">
+              <w:rPr>
+                <w:rFonts w:ascii="Arial" w:hAnsi="Arial" w:eastAsia="Arial" w:cs="Arial"/>
+                <w:sz w:val="18"/>
+                <w:szCs w:val="18"/>
+                <w:color w:val="000000"/>
+              </w:rPr>
+              <w:t xml:space="preserve">1</w:t>
+            </w:r>
+          </w:p>
+        </w:tc>
+        <w:tc>
+          <w:tcPr>
+            <w:tcBorders>
+              <w:bottom w:val="single" w:sz="4" w:space="0" w:color="666666"/>
+              <w:top w:val="single" w:sz="4" w:space="0" w:color="666666"/>
+            </w:tcBorders>
+            <w:shd w:val="clear" w:color="auto" w:fill="EFEFEF"/>
+            <w:tcMar>
+              <w:top w:w="0" w:type="dxa"/>
+              <w:bottom w:w="0" w:type="dxa"/>
+              <w:left w:w="0" w:type="dxa"/>
+              <w:right w:w="0" w:type="dxa"/>
+            </w:tcMar>
+            <w:vAlign w:val="center"/>
+          </w:tcPr>
+          <w:p>
+            <w:pPr>
+              <w:jc w:val="right"/>
+              <w:spacing w:after="120" w:before="120" w:line="240"/>
+              <w:ind w:firstLine="0" w:left="100" w:right="100"/>
+            </w:pPr>
+            <w:r xmlns:w="http://schemas.openxmlformats.org/wordprocessingml/2006/main" xmlns:wp="http://schemas.openxmlformats.org/drawingml/2006/wordprocessingDrawing" xmlns:r="http://schemas.openxmlformats.org/officeDocument/2006/relationships" xmlns:w14="http://schemas.microsoft.com/office/word/2010/wordml">
+              <w:rPr>
+                <w:rFonts w:ascii="Arial" w:hAnsi="Arial" w:eastAsia="Arial" w:cs="Arial"/>
+                <w:sz w:val="18"/>
+                <w:szCs w:val="18"/>
+                <w:color w:val="000000"/>
+              </w:rPr>
+              <w:t xml:space="preserve">0</w:t>
+            </w:r>
+          </w:p>
+        </w:tc>
+        <w:tc>
+          <w:tcPr>
+            <w:tcBorders>
+              <w:bottom w:val="single" w:sz="4" w:space="0" w:color="666666"/>
+              <w:top w:val="single" w:sz="4" w:space="0" w:color="666666"/>
+            </w:tcBorders>
+            <w:shd w:val="clear" w:color="auto" w:fill="EFEFEF"/>
+            <w:tcMar>
+              <w:top w:w="0" w:type="dxa"/>
+              <w:bottom w:w="0" w:type="dxa"/>
+              <w:left w:w="0" w:type="dxa"/>
+              <w:right w:w="0" w:type="dxa"/>
+            </w:tcMar>
+            <w:vAlign w:val="center"/>
+          </w:tcPr>
+          <w:p>
+            <w:pPr>
+              <w:jc w:val="right"/>
+              <w:spacing w:after="120" w:before="120" w:line="240"/>
+              <w:ind w:firstLine="0" w:left="100" w:right="100"/>
+            </w:pPr>
+            <w:r xmlns:w="http://schemas.openxmlformats.org/wordprocessingml/2006/main" xmlns:wp="http://schemas.openxmlformats.org/drawingml/2006/wordprocessingDrawing" xmlns:r="http://schemas.openxmlformats.org/officeDocument/2006/relationships" xmlns:w14="http://schemas.microsoft.com/office/word/2010/wordml">
+              <w:rPr>
+                <w:rFonts w:ascii="Arial" w:hAnsi="Arial" w:eastAsia="Arial" w:cs="Arial"/>
+                <w:sz w:val="18"/>
+                <w:szCs w:val="18"/>
+                <w:color w:val="000000"/>
+              </w:rPr>
+              <w:t xml:space="preserve">0</w:t>
+            </w:r>
+          </w:p>
+        </w:tc>
+        <w:tc>
+          <w:tcPr>
+            <w:tcBorders>
+              <w:bottom w:val="single" w:sz="4" w:space="0" w:color="666666"/>
+              <w:top w:val="single" w:sz="4" w:space="0" w:color="666666"/>
+            </w:tcBorders>
+            <w:shd w:val="clear" w:color="auto" w:fill="EFEFEF"/>
+            <w:tcMar>
+              <w:top w:w="0" w:type="dxa"/>
+              <w:bottom w:w="0" w:type="dxa"/>
+              <w:left w:w="0" w:type="dxa"/>
+              <w:right w:w="0" w:type="dxa"/>
+            </w:tcMar>
+            <w:vAlign w:val="center"/>
+          </w:tcPr>
+          <w:p>
+            <w:pPr>
+              <w:jc w:val="right"/>
+              <w:spacing w:after="120" w:before="120" w:line="240"/>
+              <w:ind w:firstLine="0" w:left="100" w:right="100"/>
+            </w:pPr>
+            <w:r xmlns:w="http://schemas.openxmlformats.org/wordprocessingml/2006/main" xmlns:wp="http://schemas.openxmlformats.org/drawingml/2006/wordprocessingDrawing" xmlns:r="http://schemas.openxmlformats.org/officeDocument/2006/relationships" xmlns:w14="http://schemas.microsoft.com/office/word/2010/wordml">
+              <w:rPr>
+                <w:rFonts w:ascii="Arial" w:hAnsi="Arial" w:eastAsia="Arial" w:cs="Arial"/>
+                <w:sz w:val="18"/>
+                <w:szCs w:val="18"/>
+                <w:color w:val="000000"/>
+              </w:rPr>
+              <w:t xml:space="preserve">0</w:t>
+            </w:r>
+          </w:p>
+        </w:tc>
+        <w:tc>
+          <w:tcPr>
+            <w:tcBorders>
+              <w:bottom w:val="single" w:sz="4" w:space="0" w:color="666666"/>
+              <w:top w:val="single" w:sz="4" w:space="0" w:color="666666"/>
+            </w:tcBorders>
+            <w:shd w:val="clear" w:color="auto" w:fill="EFEFEF"/>
+            <w:tcMar>
+              <w:top w:w="0" w:type="dxa"/>
+              <w:bottom w:w="0" w:type="dxa"/>
+              <w:left w:w="0" w:type="dxa"/>
+              <w:right w:w="0" w:type="dxa"/>
+            </w:tcMar>
+            <w:vAlign w:val="center"/>
+          </w:tcPr>
+          <w:p>
+            <w:pPr>
+              <w:jc w:val="right"/>
+              <w:spacing w:after="120" w:before="120" w:line="240"/>
+              <w:ind w:firstLine="0" w:left="100" w:right="100"/>
+            </w:pPr>
+            <w:r xmlns:w="http://schemas.openxmlformats.org/wordprocessingml/2006/main" xmlns:wp="http://schemas.openxmlformats.org/drawingml/2006/wordprocessingDrawing" xmlns:r="http://schemas.openxmlformats.org/officeDocument/2006/relationships" xmlns:w14="http://schemas.microsoft.com/office/word/2010/wordml">
+              <w:rPr>
+                <w:rFonts w:ascii="Arial" w:hAnsi="Arial" w:eastAsia="Arial" w:cs="Arial"/>
+                <w:sz w:val="18"/>
+                <w:szCs w:val="18"/>
+                <w:color w:val="000000"/>
+              </w:rPr>
+              <w:t xml:space="preserve">0</w:t>
+            </w:r>
+          </w:p>
+        </w:tc>
+        <w:tc>
+          <w:tcPr>
+            <w:tcBorders>
+              <w:bottom w:val="single" w:sz="4" w:space="0" w:color="666666"/>
+              <w:top w:val="single" w:sz="4" w:space="0" w:color="666666"/>
+            </w:tcBorders>
+            <w:shd w:val="clear" w:color="auto" w:fill="EFEFEF"/>
+            <w:tcMar>
+              <w:top w:w="0" w:type="dxa"/>
+              <w:bottom w:w="0" w:type="dxa"/>
+              <w:left w:w="0" w:type="dxa"/>
+              <w:right w:w="0" w:type="dxa"/>
+            </w:tcMar>
+            <w:vAlign w:val="center"/>
+          </w:tcPr>
+          <w:p>
+            <w:pPr>
+              <w:jc w:val="right"/>
+              <w:spacing w:after="120" w:before="120" w:line="240"/>
+              <w:ind w:firstLine="0" w:left="100" w:right="100"/>
+            </w:pPr>
+            <w:r xmlns:w="http://schemas.openxmlformats.org/wordprocessingml/2006/main" xmlns:wp="http://schemas.openxmlformats.org/drawingml/2006/wordprocessingDrawing" xmlns:r="http://schemas.openxmlformats.org/officeDocument/2006/relationships" xmlns:w14="http://schemas.microsoft.com/office/word/2010/wordml">
+              <w:rPr>
+                <w:rFonts w:ascii="Arial" w:hAnsi="Arial" w:eastAsia="Arial" w:cs="Arial"/>
+                <w:sz w:val="18"/>
+                <w:szCs w:val="18"/>
+                <w:color w:val="000000"/>
+              </w:rPr>
+              <w:t xml:space="preserve">0</w:t>
+            </w:r>
+          </w:p>
+        </w:tc>
+      </w:tr>
+      <w:tr>
+        <w:trPr>
+          <w:cantSplit/>
+          <w:trHeight w:val="360" w:hRule="auto"/>
+        </w:trPr>
+        <w:tc>
+          <w:tcPr>
+            <w:tcBorders>
+              <w:bottom w:val="single" w:sz="4" w:space="0" w:color="666666"/>
+              <w:top w:val="single" w:sz="4" w:space="0" w:color="666666"/>
+            </w:tcBorders>
+            <w:shd w:val="clear" w:color="auto" w:fill="EFEFEF"/>
+            <w:tcMar>
+              <w:top w:w="0" w:type="dxa"/>
+              <w:bottom w:w="0" w:type="dxa"/>
+              <w:left w:w="0" w:type="dxa"/>
+              <w:right w:w="0" w:type="dxa"/>
+            </w:tcMar>
+            <w:vAlign w:val="center"/>
+          </w:tcPr>
+          <w:p>
+            <w:pPr>
+              <w:jc w:val="left"/>
+              <w:spacing w:after="120" w:before="120" w:line="240"/>
+              <w:ind w:firstLine="0" w:left="100" w:right="100"/>
+            </w:pPr>
+            <w:r xmlns:w="http://schemas.openxmlformats.org/wordprocessingml/2006/main" xmlns:wp="http://schemas.openxmlformats.org/drawingml/2006/wordprocessingDrawing" xmlns:r="http://schemas.openxmlformats.org/officeDocument/2006/relationships" xmlns:w14="http://schemas.microsoft.com/office/word/2010/wordml">
+              <w:rPr>
+                <w:rFonts w:ascii="Arial" w:hAnsi="Arial" w:eastAsia="Arial" w:cs="Arial"/>
+                <w:sz w:val="18"/>
+                <w:szCs w:val="18"/>
+                <w:color w:val="000000"/>
+              </w:rPr>
+              <w:t xml:space="preserve">Kano</w:t>
+            </w:r>
+          </w:p>
+        </w:tc>
+        <w:tc>
+          <w:tcPr>
+            <w:tcBorders>
+              <w:bottom w:val="single" w:sz="4" w:space="0" w:color="666666"/>
+              <w:top w:val="single" w:sz="4" w:space="0" w:color="666666"/>
+            </w:tcBorders>
+            <w:shd w:val="clear" w:color="auto" w:fill="EFEFEF"/>
+            <w:tcMar>
+              <w:top w:w="0" w:type="dxa"/>
+              <w:bottom w:w="0" w:type="dxa"/>
+              <w:left w:w="0" w:type="dxa"/>
+              <w:right w:w="0" w:type="dxa"/>
+            </w:tcMar>
+            <w:vAlign w:val="center"/>
+          </w:tcPr>
+          <w:p>
+            <w:pPr>
+              <w:jc w:val="right"/>
+              <w:spacing w:after="120" w:before="120" w:line="240"/>
+              <w:ind w:firstLine="0" w:left="100" w:right="100"/>
+            </w:pPr>
+            <w:r xmlns:w="http://schemas.openxmlformats.org/wordprocessingml/2006/main" xmlns:wp="http://schemas.openxmlformats.org/drawingml/2006/wordprocessingDrawing" xmlns:r="http://schemas.openxmlformats.org/officeDocument/2006/relationships" xmlns:w14="http://schemas.microsoft.com/office/word/2010/wordml">
+              <w:rPr>
+                <w:rFonts w:ascii="Arial" w:hAnsi="Arial" w:eastAsia="Arial" w:cs="Arial"/>
+                <w:sz w:val="18"/>
+                <w:szCs w:val="18"/>
+                <w:color w:val="000000"/>
+              </w:rPr>
+              <w:t xml:space="preserve">0</w:t>
+            </w:r>
+          </w:p>
+        </w:tc>
+        <w:tc>
+          <w:tcPr>
+            <w:tcBorders>
+              <w:bottom w:val="single" w:sz="4" w:space="0" w:color="666666"/>
+              <w:top w:val="single" w:sz="4" w:space="0" w:color="666666"/>
+            </w:tcBorders>
+            <w:shd w:val="clear" w:color="auto" w:fill="EFEFEF"/>
+            <w:tcMar>
+              <w:top w:w="0" w:type="dxa"/>
+              <w:bottom w:w="0" w:type="dxa"/>
+              <w:left w:w="0" w:type="dxa"/>
+              <w:right w:w="0" w:type="dxa"/>
+            </w:tcMar>
+            <w:vAlign w:val="center"/>
+          </w:tcPr>
+          <w:p>
+            <w:pPr>
+              <w:jc w:val="right"/>
+              <w:spacing w:after="120" w:before="120" w:line="240"/>
+              <w:ind w:firstLine="0" w:left="100" w:right="100"/>
+            </w:pPr>
+            <w:r xmlns:w="http://schemas.openxmlformats.org/wordprocessingml/2006/main" xmlns:wp="http://schemas.openxmlformats.org/drawingml/2006/wordprocessingDrawing" xmlns:r="http://schemas.openxmlformats.org/officeDocument/2006/relationships" xmlns:w14="http://schemas.microsoft.com/office/word/2010/wordml">
+              <w:rPr>
+                <w:rFonts w:ascii="Arial" w:hAnsi="Arial" w:eastAsia="Arial" w:cs="Arial"/>
+                <w:sz w:val="18"/>
+                <w:szCs w:val="18"/>
+                <w:color w:val="000000"/>
+              </w:rPr>
+              <w:t xml:space="preserve">0</w:t>
+            </w:r>
+          </w:p>
+        </w:tc>
+        <w:tc>
+          <w:tcPr>
+            <w:tcBorders>
+              <w:bottom w:val="single" w:sz="4" w:space="0" w:color="666666"/>
+              <w:top w:val="single" w:sz="4" w:space="0" w:color="666666"/>
+            </w:tcBorders>
+            <w:shd w:val="clear" w:color="auto" w:fill="EFEFEF"/>
+            <w:tcMar>
+              <w:top w:w="0" w:type="dxa"/>
+              <w:bottom w:w="0" w:type="dxa"/>
+              <w:left w:w="0" w:type="dxa"/>
+              <w:right w:w="0" w:type="dxa"/>
+            </w:tcMar>
+            <w:vAlign w:val="center"/>
+          </w:tcPr>
+          <w:p>
+            <w:pPr>
+              <w:jc w:val="right"/>
+              <w:spacing w:after="120" w:before="120" w:line="240"/>
+              <w:ind w:firstLine="0" w:left="100" w:right="100"/>
+            </w:pPr>
+            <w:r xmlns:w="http://schemas.openxmlformats.org/wordprocessingml/2006/main" xmlns:wp="http://schemas.openxmlformats.org/drawingml/2006/wordprocessingDrawing" xmlns:r="http://schemas.openxmlformats.org/officeDocument/2006/relationships" xmlns:w14="http://schemas.microsoft.com/office/word/2010/wordml">
+              <w:rPr>
+                <w:rFonts w:ascii="Arial" w:hAnsi="Arial" w:eastAsia="Arial" w:cs="Arial"/>
+                <w:sz w:val="18"/>
+                <w:szCs w:val="18"/>
+                <w:color w:val="000000"/>
+              </w:rPr>
+              <w:t xml:space="preserve">0</w:t>
+            </w:r>
+          </w:p>
+        </w:tc>
+        <w:tc>
+          <w:tcPr>
+            <w:tcBorders>
+              <w:bottom w:val="single" w:sz="4" w:space="0" w:color="666666"/>
+              <w:top w:val="single" w:sz="4" w:space="0" w:color="666666"/>
+            </w:tcBorders>
+            <w:shd w:val="clear" w:color="auto" w:fill="EFEFEF"/>
+            <w:tcMar>
+              <w:top w:w="0" w:type="dxa"/>
+              <w:bottom w:w="0" w:type="dxa"/>
+              <w:left w:w="0" w:type="dxa"/>
+              <w:right w:w="0" w:type="dxa"/>
+            </w:tcMar>
+            <w:vAlign w:val="center"/>
+          </w:tcPr>
+          <w:p>
+            <w:pPr>
+              <w:jc w:val="right"/>
+              <w:spacing w:after="120" w:before="120" w:line="240"/>
+              <w:ind w:firstLine="0" w:left="100" w:right="100"/>
+            </w:pPr>
+            <w:r xmlns:w="http://schemas.openxmlformats.org/wordprocessingml/2006/main" xmlns:wp="http://schemas.openxmlformats.org/drawingml/2006/wordprocessingDrawing" xmlns:r="http://schemas.openxmlformats.org/officeDocument/2006/relationships" xmlns:w14="http://schemas.microsoft.com/office/word/2010/wordml">
+              <w:rPr>
+                <w:rFonts w:ascii="Arial" w:hAnsi="Arial" w:eastAsia="Arial" w:cs="Arial"/>
+                <w:sz w:val="18"/>
+                <w:szCs w:val="18"/>
+                <w:color w:val="000000"/>
+              </w:rPr>
+              <w:t xml:space="preserve">0</w:t>
+            </w:r>
+          </w:p>
+        </w:tc>
+        <w:tc>
+          <w:tcPr>
+            <w:tcBorders>
+              <w:bottom w:val="single" w:sz="4" w:space="0" w:color="666666"/>
+              <w:top w:val="single" w:sz="4" w:space="0" w:color="666666"/>
+            </w:tcBorders>
+            <w:shd w:val="clear" w:color="auto" w:fill="EFEFEF"/>
+            <w:tcMar>
+              <w:top w:w="0" w:type="dxa"/>
+              <w:bottom w:w="0" w:type="dxa"/>
+              <w:left w:w="0" w:type="dxa"/>
+              <w:right w:w="0" w:type="dxa"/>
+            </w:tcMar>
+            <w:vAlign w:val="center"/>
+          </w:tcPr>
+          <w:p>
+            <w:pPr>
+              <w:jc w:val="right"/>
+              <w:spacing w:after="120" w:before="120" w:line="240"/>
+              <w:ind w:firstLine="0" w:left="100" w:right="100"/>
+            </w:pPr>
+            <w:r xmlns:w="http://schemas.openxmlformats.org/wordprocessingml/2006/main" xmlns:wp="http://schemas.openxmlformats.org/drawingml/2006/wordprocessingDrawing" xmlns:r="http://schemas.openxmlformats.org/officeDocument/2006/relationships" xmlns:w14="http://schemas.microsoft.com/office/word/2010/wordml">
+              <w:rPr>
+                <w:rFonts w:ascii="Arial" w:hAnsi="Arial" w:eastAsia="Arial" w:cs="Arial"/>
+                <w:sz w:val="18"/>
+                <w:szCs w:val="18"/>
+                <w:color w:val="000000"/>
+              </w:rPr>
+              <w:t xml:space="preserve">0</w:t>
+            </w:r>
+          </w:p>
+        </w:tc>
+        <w:tc>
+          <w:tcPr>
+            <w:tcBorders>
+              <w:bottom w:val="single" w:sz="4" w:space="0" w:color="666666"/>
+              <w:top w:val="single" w:sz="4" w:space="0" w:color="666666"/>
+            </w:tcBorders>
+            <w:shd w:val="clear" w:color="auto" w:fill="EFEFEF"/>
+            <w:tcMar>
+              <w:top w:w="0" w:type="dxa"/>
+              <w:bottom w:w="0" w:type="dxa"/>
+              <w:left w:w="0" w:type="dxa"/>
+              <w:right w:w="0" w:type="dxa"/>
+            </w:tcMar>
+            <w:vAlign w:val="center"/>
+          </w:tcPr>
+          <w:p>
+            <w:pPr>
+              <w:jc w:val="right"/>
+              <w:spacing w:after="120" w:before="120" w:line="240"/>
+              <w:ind w:firstLine="0" w:left="100" w:right="100"/>
+            </w:pPr>
+            <w:r xmlns:w="http://schemas.openxmlformats.org/wordprocessingml/2006/main" xmlns:wp="http://schemas.openxmlformats.org/drawingml/2006/wordprocessingDrawing" xmlns:r="http://schemas.openxmlformats.org/officeDocument/2006/relationships" xmlns:w14="http://schemas.microsoft.com/office/word/2010/wordml">
+              <w:rPr>
+                <w:rFonts w:ascii="Arial" w:hAnsi="Arial" w:eastAsia="Arial" w:cs="Arial"/>
+                <w:sz w:val="18"/>
+                <w:szCs w:val="18"/>
+                <w:color w:val="000000"/>
+              </w:rPr>
+              <w:t xml:space="preserve">0</w:t>
+            </w:r>
+          </w:p>
+        </w:tc>
+      </w:tr>
+      <w:tr>
+        <w:trPr>
+          <w:cantSplit/>
+          <w:trHeight w:val="360" w:hRule="auto"/>
+        </w:trPr>
+        <w:tc>
+          <w:tcPr>
+            <w:tcBorders>
+              <w:bottom w:val="single" w:sz="4" w:space="0" w:color="666666"/>
+              <w:top w:val="single" w:sz="4" w:space="0" w:color="666666"/>
+            </w:tcBorders>
+            <w:shd w:val="clear" w:color="auto" w:fill="EFEFEF"/>
+            <w:tcMar>
+              <w:top w:w="0" w:type="dxa"/>
+              <w:bottom w:w="0" w:type="dxa"/>
+              <w:left w:w="0" w:type="dxa"/>
+              <w:right w:w="0" w:type="dxa"/>
+            </w:tcMar>
+            <w:vAlign w:val="center"/>
+          </w:tcPr>
+          <w:p>
+            <w:pPr>
+              <w:jc w:val="left"/>
+              <w:spacing w:after="120" w:before="120" w:line="240"/>
+              <w:ind w:firstLine="0" w:left="100" w:right="100"/>
+            </w:pPr>
+            <w:r xmlns:w="http://schemas.openxmlformats.org/wordprocessingml/2006/main" xmlns:wp="http://schemas.openxmlformats.org/drawingml/2006/wordprocessingDrawing" xmlns:r="http://schemas.openxmlformats.org/officeDocument/2006/relationships" xmlns:w14="http://schemas.microsoft.com/office/word/2010/wordml">
+              <w:rPr>
+                <w:rFonts w:ascii="Arial" w:hAnsi="Arial" w:eastAsia="Arial" w:cs="Arial"/>
+                <w:sz w:val="18"/>
+                <w:szCs w:val="18"/>
+                <w:color w:val="000000"/>
+              </w:rPr>
+              <w:t xml:space="preserve">Niger</w:t>
+            </w:r>
+          </w:p>
+        </w:tc>
+        <w:tc>
+          <w:tcPr>
+            <w:tcBorders>
+              <w:bottom w:val="single" w:sz="4" w:space="0" w:color="666666"/>
+              <w:top w:val="single" w:sz="4" w:space="0" w:color="666666"/>
+            </w:tcBorders>
+            <w:shd w:val="clear" w:color="auto" w:fill="EFEFEF"/>
+            <w:tcMar>
+              <w:top w:w="0" w:type="dxa"/>
+              <w:bottom w:w="0" w:type="dxa"/>
+              <w:left w:w="0" w:type="dxa"/>
+              <w:right w:w="0" w:type="dxa"/>
+            </w:tcMar>
+            <w:vAlign w:val="center"/>
+          </w:tcPr>
+          <w:p>
+            <w:pPr>
+              <w:jc w:val="right"/>
+              <w:spacing w:after="120" w:before="120" w:line="240"/>
+              <w:ind w:firstLine="0" w:left="100" w:right="100"/>
+            </w:pPr>
+            <w:r xmlns:w="http://schemas.openxmlformats.org/wordprocessingml/2006/main" xmlns:wp="http://schemas.openxmlformats.org/drawingml/2006/wordprocessingDrawing" xmlns:r="http://schemas.openxmlformats.org/officeDocument/2006/relationships" xmlns:w14="http://schemas.microsoft.com/office/word/2010/wordml">
+              <w:rPr>
+                <w:rFonts w:ascii="Arial" w:hAnsi="Arial" w:eastAsia="Arial" w:cs="Arial"/>
+                <w:sz w:val="18"/>
+                <w:szCs w:val="18"/>
+                <w:color w:val="000000"/>
+              </w:rPr>
+              <w:t xml:space="preserve">0</w:t>
+            </w:r>
+          </w:p>
+        </w:tc>
+        <w:tc>
+          <w:tcPr>
+            <w:tcBorders>
+              <w:bottom w:val="single" w:sz="4" w:space="0" w:color="666666"/>
+              <w:top w:val="single" w:sz="4" w:space="0" w:color="666666"/>
+            </w:tcBorders>
+            <w:shd w:val="clear" w:color="auto" w:fill="EFEFEF"/>
+            <w:tcMar>
+              <w:top w:w="0" w:type="dxa"/>
+              <w:bottom w:w="0" w:type="dxa"/>
+              <w:left w:w="0" w:type="dxa"/>
+              <w:right w:w="0" w:type="dxa"/>
+            </w:tcMar>
+            <w:vAlign w:val="center"/>
+          </w:tcPr>
+          <w:p>
+            <w:pPr>
+              <w:jc w:val="right"/>
+              <w:spacing w:after="120" w:before="120" w:line="240"/>
+              <w:ind w:firstLine="0" w:left="100" w:right="100"/>
+            </w:pPr>
+            <w:r xmlns:w="http://schemas.openxmlformats.org/wordprocessingml/2006/main" xmlns:wp="http://schemas.openxmlformats.org/drawingml/2006/wordprocessingDrawing" xmlns:r="http://schemas.openxmlformats.org/officeDocument/2006/relationships" xmlns:w14="http://schemas.microsoft.com/office/word/2010/wordml">
+              <w:rPr>
+                <w:rFonts w:ascii="Arial" w:hAnsi="Arial" w:eastAsia="Arial" w:cs="Arial"/>
+                <w:sz w:val="18"/>
+                <w:szCs w:val="18"/>
+                <w:color w:val="000000"/>
+              </w:rPr>
+              <w:t xml:space="preserve">0</w:t>
+            </w:r>
+          </w:p>
+        </w:tc>
+        <w:tc>
+          <w:tcPr>
+            <w:tcBorders>
+              <w:bottom w:val="single" w:sz="4" w:space="0" w:color="666666"/>
+              <w:top w:val="single" w:sz="4" w:space="0" w:color="666666"/>
+            </w:tcBorders>
+            <w:shd w:val="clear" w:color="auto" w:fill="EFEFEF"/>
+            <w:tcMar>
+              <w:top w:w="0" w:type="dxa"/>
+              <w:bottom w:w="0" w:type="dxa"/>
+              <w:left w:w="0" w:type="dxa"/>
+              <w:right w:w="0" w:type="dxa"/>
+            </w:tcMar>
+            <w:vAlign w:val="center"/>
+          </w:tcPr>
+          <w:p>
+            <w:pPr>
+              <w:jc w:val="right"/>
+              <w:spacing w:after="120" w:before="120" w:line="240"/>
+              <w:ind w:firstLine="0" w:left="100" w:right="100"/>
+            </w:pPr>
+            <w:r xmlns:w="http://schemas.openxmlformats.org/wordprocessingml/2006/main" xmlns:wp="http://schemas.openxmlformats.org/drawingml/2006/wordprocessingDrawing" xmlns:r="http://schemas.openxmlformats.org/officeDocument/2006/relationships" xmlns:w14="http://schemas.microsoft.com/office/word/2010/wordml">
+              <w:rPr>
+                <w:rFonts w:ascii="Arial" w:hAnsi="Arial" w:eastAsia="Arial" w:cs="Arial"/>
+                <w:sz w:val="18"/>
+                <w:szCs w:val="18"/>
+                <w:color w:val="000000"/>
+              </w:rPr>
+              <w:t xml:space="preserve">0</w:t>
+            </w:r>
+          </w:p>
+        </w:tc>
+        <w:tc>
+          <w:tcPr>
+            <w:tcBorders>
+              <w:bottom w:val="single" w:sz="4" w:space="0" w:color="666666"/>
+              <w:top w:val="single" w:sz="4" w:space="0" w:color="666666"/>
+            </w:tcBorders>
+            <w:shd w:val="clear" w:color="auto" w:fill="EFEFEF"/>
+            <w:tcMar>
+              <w:top w:w="0" w:type="dxa"/>
+              <w:bottom w:w="0" w:type="dxa"/>
+              <w:left w:w="0" w:type="dxa"/>
+              <w:right w:w="0" w:type="dxa"/>
+            </w:tcMar>
+            <w:vAlign w:val="center"/>
+          </w:tcPr>
+          <w:p>
+            <w:pPr>
+              <w:jc w:val="right"/>
+              <w:spacing w:after="120" w:before="120" w:line="240"/>
+              <w:ind w:firstLine="0" w:left="100" w:right="100"/>
+            </w:pPr>
+            <w:r xmlns:w="http://schemas.openxmlformats.org/wordprocessingml/2006/main" xmlns:wp="http://schemas.openxmlformats.org/drawingml/2006/wordprocessingDrawing" xmlns:r="http://schemas.openxmlformats.org/officeDocument/2006/relationships" xmlns:w14="http://schemas.microsoft.com/office/word/2010/wordml">
+              <w:rPr>
+                <w:rFonts w:ascii="Arial" w:hAnsi="Arial" w:eastAsia="Arial" w:cs="Arial"/>
+                <w:sz w:val="18"/>
+                <w:szCs w:val="18"/>
+                <w:color w:val="000000"/>
+              </w:rPr>
+              <w:t xml:space="preserve">0</w:t>
+            </w:r>
+          </w:p>
+        </w:tc>
+        <w:tc>
+          <w:tcPr>
+            <w:tcBorders>
+              <w:bottom w:val="single" w:sz="4" w:space="0" w:color="666666"/>
+              <w:top w:val="single" w:sz="4" w:space="0" w:color="666666"/>
+            </w:tcBorders>
+            <w:shd w:val="clear" w:color="auto" w:fill="EFEFEF"/>
+            <w:tcMar>
+              <w:top w:w="0" w:type="dxa"/>
+              <w:bottom w:w="0" w:type="dxa"/>
+              <w:left w:w="0" w:type="dxa"/>
+              <w:right w:w="0" w:type="dxa"/>
+            </w:tcMar>
+            <w:vAlign w:val="center"/>
+          </w:tcPr>
+          <w:p>
+            <w:pPr>
+              <w:jc w:val="right"/>
+              <w:spacing w:after="120" w:before="120" w:line="240"/>
+              <w:ind w:firstLine="0" w:left="100" w:right="100"/>
+            </w:pPr>
+            <w:r xmlns:w="http://schemas.openxmlformats.org/wordprocessingml/2006/main" xmlns:wp="http://schemas.openxmlformats.org/drawingml/2006/wordprocessingDrawing" xmlns:r="http://schemas.openxmlformats.org/officeDocument/2006/relationships" xmlns:w14="http://schemas.microsoft.com/office/word/2010/wordml">
+              <w:rPr>
+                <w:rFonts w:ascii="Arial" w:hAnsi="Arial" w:eastAsia="Arial" w:cs="Arial"/>
+                <w:sz w:val="18"/>
+                <w:szCs w:val="18"/>
+                <w:color w:val="000000"/>
+              </w:rPr>
+              <w:t xml:space="preserve">0</w:t>
+            </w:r>
+          </w:p>
+        </w:tc>
+        <w:tc>
+          <w:tcPr>
+            <w:tcBorders>
+              <w:bottom w:val="single" w:sz="4" w:space="0" w:color="666666"/>
+              <w:top w:val="single" w:sz="4" w:space="0" w:color="666666"/>
+            </w:tcBorders>
+            <w:shd w:val="clear" w:color="auto" w:fill="EFEFEF"/>
+            <w:tcMar>
+              <w:top w:w="0" w:type="dxa"/>
+              <w:bottom w:w="0" w:type="dxa"/>
+              <w:left w:w="0" w:type="dxa"/>
+              <w:right w:w="0" w:type="dxa"/>
+            </w:tcMar>
+            <w:vAlign w:val="center"/>
+          </w:tcPr>
+          <w:p>
+            <w:pPr>
+              <w:jc w:val="right"/>
+              <w:spacing w:after="120" w:before="120" w:line="240"/>
+              <w:ind w:firstLine="0" w:left="100" w:right="100"/>
+            </w:pPr>
+            <w:r xmlns:w="http://schemas.openxmlformats.org/wordprocessingml/2006/main" xmlns:wp="http://schemas.openxmlformats.org/drawingml/2006/wordprocessingDrawing" xmlns:r="http://schemas.openxmlformats.org/officeDocument/2006/relationships" xmlns:w14="http://schemas.microsoft.com/office/word/2010/wordml">
+              <w:rPr>
+                <w:rFonts w:ascii="Arial" w:hAnsi="Arial" w:eastAsia="Arial" w:cs="Arial"/>
+                <w:sz w:val="18"/>
+                <w:szCs w:val="18"/>
+                <w:color w:val="000000"/>
+              </w:rPr>
+              <w:t xml:space="preserve">0</w:t>
+            </w:r>
+          </w:p>
+        </w:tc>
+      </w:tr>
+      <w:tr>
+        <w:trPr>
+          <w:cantSplit/>
+          <w:trHeight w:val="360" w:hRule="auto"/>
+        </w:trPr>
+        <w:tc>
+          <w:tcPr>
+            <w:tcBorders>
+              <w:bottom w:val="single" w:sz="16" w:space="0" w:color="666666"/>
+              <w:top w:val="single" w:sz="4" w:space="0" w:color="666666"/>
+            </w:tcBorders>
+            <w:shd w:val="clear" w:color="auto" w:fill="EFEFEF"/>
+            <w:tcMar>
+              <w:top w:w="0" w:type="dxa"/>
+              <w:bottom w:w="0" w:type="dxa"/>
+              <w:left w:w="0" w:type="dxa"/>
+              <w:right w:w="0" w:type="dxa"/>
+            </w:tcMar>
+            <w:vAlign w:val="center"/>
+          </w:tcPr>
+          <w:p>
+            <w:pPr>
+              <w:jc w:val="left"/>
+              <w:spacing w:after="120" w:before="120" w:line="240"/>
+              <w:ind w:firstLine="0" w:left="100" w:right="100"/>
+            </w:pPr>
+            <w:r xmlns:w="http://schemas.openxmlformats.org/wordprocessingml/2006/main" xmlns:wp="http://schemas.openxmlformats.org/drawingml/2006/wordprocessingDrawing" xmlns:r="http://schemas.openxmlformats.org/officeDocument/2006/relationships" xmlns:w14="http://schemas.microsoft.com/office/word/2010/wordml">
+              <w:rPr>
+                <w:rFonts w:ascii="Arial" w:hAnsi="Arial" w:eastAsia="Arial" w:cs="Arial"/>
+                <w:sz w:val="18"/>
+                <w:szCs w:val="18"/>
+                <w:color w:val="000000"/>
+              </w:rPr>
+              <w:t xml:space="preserve">Voreingestellte Bundesländer</w:t>
+            </w:r>
+          </w:p>
+        </w:tc>
+        <w:tc>
+          <w:tcPr>
+            <w:tcBorders>
+              <w:bottom w:val="single" w:sz="16" w:space="0" w:color="666666"/>
+              <w:top w:val="single" w:sz="4" w:space="0" w:color="666666"/>
+            </w:tcBorders>
+            <w:shd w:val="clear" w:color="auto" w:fill="EFEFEF"/>
+            <w:tcMar>
+              <w:top w:w="0" w:type="dxa"/>
+              <w:bottom w:w="0" w:type="dxa"/>
+              <w:left w:w="0" w:type="dxa"/>
+              <w:right w:w="0" w:type="dxa"/>
+            </w:tcMar>
+            <w:vAlign w:val="center"/>
+          </w:tcPr>
+          <w:p>
+            <w:pPr>
+              <w:jc w:val="right"/>
+              <w:spacing w:after="120" w:before="120" w:line="240"/>
+              <w:ind w:firstLine="0" w:left="100" w:right="100"/>
+            </w:pPr>
+            <w:r xmlns:w="http://schemas.openxmlformats.org/wordprocessingml/2006/main" xmlns:wp="http://schemas.openxmlformats.org/drawingml/2006/wordprocessingDrawing" xmlns:r="http://schemas.openxmlformats.org/officeDocument/2006/relationships" xmlns:w14="http://schemas.microsoft.com/office/word/2010/wordml">
+              <w:rPr>
+                <w:rFonts w:ascii="Arial" w:hAnsi="Arial" w:eastAsia="Arial" w:cs="Arial"/>
+                <w:sz w:val="18"/>
+                <w:szCs w:val="18"/>
+                <w:color w:val="000000"/>
+              </w:rPr>
+              <w:t xml:space="preserve">0</w:t>
+            </w:r>
+          </w:p>
+        </w:tc>
+        <w:tc>
+          <w:tcPr>
+            <w:tcBorders>
+              <w:bottom w:val="single" w:sz="16" w:space="0" w:color="666666"/>
+              <w:top w:val="single" w:sz="4" w:space="0" w:color="666666"/>
+            </w:tcBorders>
+            <w:shd w:val="clear" w:color="auto" w:fill="EFEFEF"/>
+            <w:tcMar>
+              <w:top w:w="0" w:type="dxa"/>
+              <w:bottom w:w="0" w:type="dxa"/>
+              <w:left w:w="0" w:type="dxa"/>
+              <w:right w:w="0" w:type="dxa"/>
+            </w:tcMar>
+            <w:vAlign w:val="center"/>
+          </w:tcPr>
+          <w:p>
+            <w:pPr>
+              <w:jc w:val="right"/>
+              <w:spacing w:after="120" w:before="120" w:line="240"/>
+              <w:ind w:firstLine="0" w:left="100" w:right="100"/>
+            </w:pPr>
+            <w:r xmlns:w="http://schemas.openxmlformats.org/wordprocessingml/2006/main" xmlns:wp="http://schemas.openxmlformats.org/drawingml/2006/wordprocessingDrawing" xmlns:r="http://schemas.openxmlformats.org/officeDocument/2006/relationships" xmlns:w14="http://schemas.microsoft.com/office/word/2010/wordml">
+              <w:rPr>
+                <w:rFonts w:ascii="Arial" w:hAnsi="Arial" w:eastAsia="Arial" w:cs="Arial"/>
+                <w:sz w:val="18"/>
+                <w:szCs w:val="18"/>
+                <w:color w:val="000000"/>
+              </w:rPr>
+              <w:t xml:space="preserve">0</w:t>
+            </w:r>
+          </w:p>
+        </w:tc>
+        <w:tc>
+          <w:tcPr>
+            <w:tcBorders>
+              <w:bottom w:val="single" w:sz="16" w:space="0" w:color="666666"/>
+              <w:top w:val="single" w:sz="4" w:space="0" w:color="666666"/>
+            </w:tcBorders>
+            <w:shd w:val="clear" w:color="auto" w:fill="EFEFEF"/>
+            <w:tcMar>
+              <w:top w:w="0" w:type="dxa"/>
+              <w:bottom w:w="0" w:type="dxa"/>
+              <w:left w:w="0" w:type="dxa"/>
+              <w:right w:w="0" w:type="dxa"/>
+            </w:tcMar>
+            <w:vAlign w:val="center"/>
+          </w:tcPr>
+          <w:p>
+            <w:pPr>
+              <w:jc w:val="right"/>
+              <w:spacing w:after="120" w:before="120" w:line="240"/>
+              <w:ind w:firstLine="0" w:left="100" w:right="100"/>
+            </w:pPr>
+            <w:r xmlns:w="http://schemas.openxmlformats.org/wordprocessingml/2006/main" xmlns:wp="http://schemas.openxmlformats.org/drawingml/2006/wordprocessingDrawing" xmlns:r="http://schemas.openxmlformats.org/officeDocument/2006/relationships" xmlns:w14="http://schemas.microsoft.com/office/word/2010/wordml">
+              <w:rPr>
+                <w:rFonts w:ascii="Arial" w:hAnsi="Arial" w:eastAsia="Arial" w:cs="Arial"/>
+                <w:sz w:val="18"/>
+                <w:szCs w:val="18"/>
+                <w:color w:val="000000"/>
+              </w:rPr>
+              <w:t xml:space="preserve">0</w:t>
+            </w:r>
+          </w:p>
+        </w:tc>
+        <w:tc>
+          <w:tcPr>
+            <w:tcBorders>
+              <w:bottom w:val="single" w:sz="16" w:space="0" w:color="666666"/>
+              <w:top w:val="single" w:sz="4" w:space="0" w:color="666666"/>
+            </w:tcBorders>
+            <w:shd w:val="clear" w:color="auto" w:fill="EFEFEF"/>
+            <w:tcMar>
+              <w:top w:w="0" w:type="dxa"/>
+              <w:bottom w:w="0" w:type="dxa"/>
+              <w:left w:w="0" w:type="dxa"/>
+              <w:right w:w="0" w:type="dxa"/>
+            </w:tcMar>
+            <w:vAlign w:val="center"/>
+          </w:tcPr>
+          <w:p>
+            <w:pPr>
+              <w:jc w:val="right"/>
+              <w:spacing w:after="120" w:before="120" w:line="240"/>
+              <w:ind w:firstLine="0" w:left="100" w:right="100"/>
+            </w:pPr>
+            <w:r xmlns:w="http://schemas.openxmlformats.org/wordprocessingml/2006/main" xmlns:wp="http://schemas.openxmlformats.org/drawingml/2006/wordprocessingDrawing" xmlns:r="http://schemas.openxmlformats.org/officeDocument/2006/relationships" xmlns:w14="http://schemas.microsoft.com/office/word/2010/wordml">
+              <w:rPr>
+                <w:rFonts w:ascii="Arial" w:hAnsi="Arial" w:eastAsia="Arial" w:cs="Arial"/>
+                <w:sz w:val="18"/>
+                <w:szCs w:val="18"/>
+                <w:color w:val="000000"/>
+              </w:rPr>
+              <w:t xml:space="preserve">0</w:t>
+            </w:r>
+          </w:p>
+        </w:tc>
+        <w:tc>
+          <w:tcPr>
+            <w:tcBorders>
+              <w:bottom w:val="single" w:sz="16" w:space="0" w:color="666666"/>
+              <w:top w:val="single" w:sz="4" w:space="0" w:color="666666"/>
+            </w:tcBorders>
+            <w:shd w:val="clear" w:color="auto" w:fill="EFEFEF"/>
+            <w:tcMar>
+              <w:top w:w="0" w:type="dxa"/>
+              <w:bottom w:w="0" w:type="dxa"/>
+              <w:left w:w="0" w:type="dxa"/>
+              <w:right w:w="0" w:type="dxa"/>
+            </w:tcMar>
+            <w:vAlign w:val="center"/>
+          </w:tcPr>
+          <w:p>
+            <w:pPr>
+              <w:jc w:val="right"/>
+              <w:spacing w:after="120" w:before="120" w:line="240"/>
+              <w:ind w:firstLine="0" w:left="100" w:right="100"/>
+            </w:pPr>
+            <w:r xmlns:w="http://schemas.openxmlformats.org/wordprocessingml/2006/main" xmlns:wp="http://schemas.openxmlformats.org/drawingml/2006/wordprocessingDrawing" xmlns:r="http://schemas.openxmlformats.org/officeDocument/2006/relationships" xmlns:w14="http://schemas.microsoft.com/office/word/2010/wordml">
+              <w:rPr>
+                <w:rFonts w:ascii="Arial" w:hAnsi="Arial" w:eastAsia="Arial" w:cs="Arial"/>
+                <w:sz w:val="18"/>
+                <w:szCs w:val="18"/>
+                <w:color w:val="000000"/>
+              </w:rPr>
+              <w:t xml:space="preserve">0</w:t>
+            </w:r>
+          </w:p>
+        </w:tc>
+        <w:tc>
+          <w:tcPr>
+            <w:tcBorders>
+              <w:bottom w:val="single" w:sz="16" w:space="0" w:color="666666"/>
+              <w:top w:val="single" w:sz="4" w:space="0" w:color="666666"/>
+            </w:tcBorders>
+            <w:shd w:val="clear" w:color="auto" w:fill="EFEFEF"/>
+            <w:tcMar>
+              <w:top w:w="0" w:type="dxa"/>
+              <w:bottom w:w="0" w:type="dxa"/>
+              <w:left w:w="0" w:type="dxa"/>
+              <w:right w:w="0" w:type="dxa"/>
+            </w:tcMar>
+            <w:vAlign w:val="center"/>
+          </w:tcPr>
+          <w:p>
+            <w:pPr>
+              <w:jc w:val="right"/>
+              <w:spacing w:after="120" w:before="120" w:line="240"/>
+              <w:ind w:firstLine="0" w:left="100" w:right="100"/>
+            </w:pPr>
+            <w:r xmlns:w="http://schemas.openxmlformats.org/wordprocessingml/2006/main" xmlns:wp="http://schemas.openxmlformats.org/drawingml/2006/wordprocessingDrawing" xmlns:r="http://schemas.openxmlformats.org/officeDocument/2006/relationships" xmlns:w14="http://schemas.microsoft.com/office/word/2010/wordml">
+              <w:rPr>
+                <w:rFonts w:ascii="Arial" w:hAnsi="Arial" w:eastAsia="Arial" w:cs="Arial"/>
+                <w:sz w:val="18"/>
+                <w:szCs w:val="18"/>
+                <w:color w:val="000000"/>
+              </w:rPr>
+              <w:t xml:space="preserve">0</w:t>
+            </w:r>
+          </w:p>
+        </w:tc>
+      </w:tr>
+    </w:tbl>
     <w:p>
       <w:pPr>
         <w:pStyle w:val="Heading2"/>

</xml_diff>

<commit_message>
now display timeseries graphs, agegoupp gender barplots and district map in Rmd
</commit_message>
<xml_diff>
--- a/sormas-stats-sitrep/sitrep-app/SitRep.docx
+++ b/sormas-stats-sitrep/sitrep-app/SitRep.docx
@@ -53,19 +53,19 @@
         <w:pStyle w:val="Date"/>
       </w:pPr>
       <w:r>
-        <w:t xml:space="preserve">18</w:t>
+        <w:t xml:space="preserve">Placeholder</w:t>
       </w:r>
       <w:r>
         <w:t xml:space="preserve"> </w:t>
       </w:r>
       <w:r>
-        <w:t xml:space="preserve">Februar,</w:t>
+        <w:t xml:space="preserve">for</w:t>
       </w:r>
       <w:r>
         <w:t xml:space="preserve"> </w:t>
       </w:r>
       <w:r>
-        <w:t xml:space="preserve">2022</w:t>
+        <w:t xml:space="preserve">reportDate</w:t>
       </w:r>
     </w:p>
     <w:p>
@@ -664,42 +664,55 @@
         <w:pStyle w:val="BodyText"/>
       </w:pPr>
       <w:r>
-        <w:t xml:space="preserve">PLOT TIMESERIES DATA</w:t>
+        <w:drawing>
+          <wp:inline>
+            <wp:extent cx="5753100" cy="4931228"/>
+            <wp:effectExtent b="0" l="0" r="0" t="0"/>
+            <wp:docPr descr="" title="" id="1" name="Picture"/>
+            <a:graphic>
+              <a:graphicData uri="http://schemas.openxmlformats.org/drawingml/2006/picture">
+                <pic:pic>
+                  <pic:nvPicPr>
+                    <pic:cNvPr descr="SitRep_files/figure-docx/unnamed-chunk-2-1.png" id="0" name="Picture"/>
+                    <pic:cNvPicPr>
+                      <a:picLocks noChangeArrowheads="1" noChangeAspect="1"/>
+                    </pic:cNvPicPr>
+                  </pic:nvPicPr>
+                  <pic:blipFill>
+                    <a:blip r:embed="rId24"/>
+                    <a:stretch>
+                      <a:fillRect/>
+                    </a:stretch>
+                  </pic:blipFill>
+                  <pic:spPr bwMode="auto">
+                    <a:xfrm>
+                      <a:off x="0" y="0"/>
+                      <a:ext cx="5753100" cy="4931228"/>
+                    </a:xfrm>
+                    <a:prstGeom prst="rect">
+                      <a:avLst/>
+                    </a:prstGeom>
+                    <a:noFill/>
+                    <a:ln w="9525">
+                      <a:noFill/>
+                      <a:headEnd/>
+                      <a:tailEnd/>
+                    </a:ln>
+                  </pic:spPr>
+                </pic:pic>
+              </a:graphicData>
+            </a:graphic>
+          </wp:inline>
+        </w:drawing>
       </w:r>
     </w:p>
     <w:p>
       <w:pPr>
         <w:pStyle w:val="Heading2"/>
       </w:pPr>
-      <w:bookmarkStart w:id="24" w:name="death-incidences-by-age-groups"/>
+      <w:bookmarkStart w:id="25" w:name="death-incidences-by-age-groups"/>
       <w:r>
         <w:t xml:space="preserve">2.2	Death incidences by age groups</w:t>
-      </w:r>
-      <w:bookmarkEnd w:id="24"/>
-    </w:p>
-    <w:p>
-      <w:pPr>
-        <w:pStyle w:val="FirstParagraph"/>
-      </w:pPr>
-      <w:r>
-        <w:t xml:space="preserve">Lorem ipsum dolor sit amet, consetetur sadipscing elitr, sed diam nonumy eirmod tempor invidunt ut labore et dolore magna aliquyam erat, sed diam voluptua. At vero eos et accusam et justo duo dolores et ea rebum. Stet clita kasd gubergren, no sea takimata sanctus est Lorem ipsum dolor sit amet. Lorem ipsum dolor sit amet, consetetur sadipscing elitr, sed diam nonumy eirmod tempor invidunt ut labore et dolore magna aliquyam erat, sed diam voluptua. At vero:</w:t>
-      </w:r>
-    </w:p>
-    <w:p>
-      <w:pPr>
-        <w:pStyle w:val="BodyText"/>
-      </w:pPr>
-      <w:r>
-        <w:t xml:space="preserve">PLOT AGEGROUP GENDER DATA</w:t>
-      </w:r>
-    </w:p>
-    <w:p>
-      <w:pPr>
-        <w:pStyle w:val="Heading1"/>
-      </w:pPr>
-      <w:bookmarkStart w:id="25" w:name="regional-situation"/>
-      <w:r>
-        <w:t xml:space="preserve">3	Regional Situation</w:t>
       </w:r>
       <w:bookmarkEnd w:id="25"/>
     </w:p>
@@ -708,18 +721,83 @@
         <w:pStyle w:val="FirstParagraph"/>
       </w:pPr>
       <w:r>
-        <w:t xml:space="preserve">Lorem ipsum dolor sit amet, consetetur sadipscing elitr, sed diam nonumy eirmod tempor invidunt ut labore et dolore magna aliquyam erat, sed diam voluptua. At vero eos et accusam et justo duo dolores et ea rebum. Stet clita kasd gubergren, no sea takimata sanctus est Lorem ipsum dolor sit amet. Lorem ipsum dolor sit labore et dolore magna aliquyam erat, sed diam voluptua. At vero eos et accusam et justo duo dolores et ea rebum.</w:t>
+        <w:t xml:space="preserve">Lorem ipsum dolor sit amet, consetetur sadipscing elitr, sed diam nonumy eirmod tempor invidunt ut labore et dolore magna aliquyam erat, sed diam voluptua. At vero eos et accusam et justo duo dolores et ea rebum. Stet clita kasd gubergren, no sea takimata sanctus est Lorem ipsum dolor sit amet. Lorem ipsum dolor sit amet, consetetur sadipscing elitr, sed diam nonumy eirmod tempor invidunt ut labore et dolore magna aliquyam erat, sed diam voluptua. At vero:</w:t>
       </w:r>
     </w:p>
     <w:p>
       <w:pPr>
+        <w:pStyle w:val="BodyText"/>
+      </w:pPr>
+      <w:r>
+        <w:drawing>
+          <wp:inline>
+            <wp:extent cx="5753100" cy="4931228"/>
+            <wp:effectExtent b="0" l="0" r="0" t="0"/>
+            <wp:docPr descr="" title="" id="1" name="Picture"/>
+            <a:graphic>
+              <a:graphicData uri="http://schemas.openxmlformats.org/drawingml/2006/picture">
+                <pic:pic>
+                  <pic:nvPicPr>
+                    <pic:cNvPr descr="SitRep_files/figure-docx/unnamed-chunk-3-1.png" id="0" name="Picture"/>
+                    <pic:cNvPicPr>
+                      <a:picLocks noChangeArrowheads="1" noChangeAspect="1"/>
+                    </pic:cNvPicPr>
+                  </pic:nvPicPr>
+                  <pic:blipFill>
+                    <a:blip r:embed="rId26"/>
+                    <a:stretch>
+                      <a:fillRect/>
+                    </a:stretch>
+                  </pic:blipFill>
+                  <pic:spPr bwMode="auto">
+                    <a:xfrm>
+                      <a:off x="0" y="0"/>
+                      <a:ext cx="5753100" cy="4931228"/>
+                    </a:xfrm>
+                    <a:prstGeom prst="rect">
+                      <a:avLst/>
+                    </a:prstGeom>
+                    <a:noFill/>
+                    <a:ln w="9525">
+                      <a:noFill/>
+                      <a:headEnd/>
+                      <a:tailEnd/>
+                    </a:ln>
+                  </pic:spPr>
+                </pic:pic>
+              </a:graphicData>
+            </a:graphic>
+          </wp:inline>
+        </w:drawing>
+      </w:r>
+    </w:p>
+    <w:p>
+      <w:pPr>
+        <w:pStyle w:val="Heading1"/>
+      </w:pPr>
+      <w:bookmarkStart w:id="27" w:name="regional-situation"/>
+      <w:r>
+        <w:t xml:space="preserve">3	Regional Situation</w:t>
+      </w:r>
+      <w:bookmarkEnd w:id="27"/>
+    </w:p>
+    <w:p>
+      <w:pPr>
+        <w:pStyle w:val="FirstParagraph"/>
+      </w:pPr>
+      <w:r>
+        <w:t xml:space="preserve">Lorem ipsum dolor sit amet, consetetur sadipscing elitr, sed diam nonumy eirmod tempor invidunt ut labore et dolore magna aliquyam erat, sed diam voluptua. At vero eos et accusam et justo duo dolores et ea rebum. Stet clita kasd gubergren, no sea takimata sanctus est Lorem ipsum dolor sit amet. Lorem ipsum dolor sit labore et dolore magna aliquyam erat, sed diam voluptua. At vero eos et accusam et justo duo dolores et ea rebum.</w:t>
+      </w:r>
+    </w:p>
+    <w:p>
+      <w:pPr>
         <w:pStyle w:val="Heading2"/>
       </w:pPr>
-      <w:bookmarkStart w:id="26" w:name="region-level-table"/>
+      <w:bookmarkStart w:id="28" w:name="region-level-table"/>
       <w:r>
         <w:t xml:space="preserve">3.1	Region level table</w:t>
       </w:r>
-      <w:bookmarkEnd w:id="26"/>
+      <w:bookmarkEnd w:id="28"/>
     </w:p>
     <w:p>
       <w:pPr>
@@ -3062,11 +3140,11 @@
       <w:pPr>
         <w:pStyle w:val="Heading2"/>
       </w:pPr>
-      <w:bookmarkStart w:id="27" w:name="district-level-map"/>
+      <w:bookmarkStart w:id="29" w:name="district-level-map"/>
       <w:r>
         <w:t xml:space="preserve">3.2	District level map</w:t>
       </w:r>
-      <w:bookmarkEnd w:id="27"/>
+      <w:bookmarkEnd w:id="29"/>
     </w:p>
     <w:p>
       <w:pPr>
@@ -3081,18 +3159,57 @@
         <w:pStyle w:val="BodyText"/>
       </w:pPr>
       <w:r>
-        <w:t xml:space="preserve">DISPLAY DISTRICT LEVEL MAP</w:t>
+        <w:drawing>
+          <wp:inline>
+            <wp:extent cx="5753100" cy="4931228"/>
+            <wp:effectExtent b="0" l="0" r="0" t="0"/>
+            <wp:docPr descr="" title="" id="1" name="Picture"/>
+            <a:graphic>
+              <a:graphicData uri="http://schemas.openxmlformats.org/drawingml/2006/picture">
+                <pic:pic>
+                  <pic:nvPicPr>
+                    <pic:cNvPr descr="SitRep_files/figure-docx/unnamed-chunk-5-1.png" id="0" name="Picture"/>
+                    <pic:cNvPicPr>
+                      <a:picLocks noChangeArrowheads="1" noChangeAspect="1"/>
+                    </pic:cNvPicPr>
+                  </pic:nvPicPr>
+                  <pic:blipFill>
+                    <a:blip r:embed="rId30"/>
+                    <a:stretch>
+                      <a:fillRect/>
+                    </a:stretch>
+                  </pic:blipFill>
+                  <pic:spPr bwMode="auto">
+                    <a:xfrm>
+                      <a:off x="0" y="0"/>
+                      <a:ext cx="5753100" cy="4931228"/>
+                    </a:xfrm>
+                    <a:prstGeom prst="rect">
+                      <a:avLst/>
+                    </a:prstGeom>
+                    <a:noFill/>
+                    <a:ln w="9525">
+                      <a:noFill/>
+                      <a:headEnd/>
+                      <a:tailEnd/>
+                    </a:ln>
+                  </pic:spPr>
+                </pic:pic>
+              </a:graphicData>
+            </a:graphic>
+          </wp:inline>
+        </w:drawing>
       </w:r>
     </w:p>
     <w:p>
       <w:pPr>
         <w:pStyle w:val="Heading1"/>
       </w:pPr>
-      <w:bookmarkStart w:id="28" w:name="remarks"/>
+      <w:bookmarkStart w:id="31" w:name="remarks"/>
       <w:r>
         <w:t xml:space="preserve">4	Remarks</w:t>
       </w:r>
-      <w:bookmarkEnd w:id="28"/>
+      <w:bookmarkEnd w:id="31"/>
     </w:p>
     <w:p>
       <w:pPr>
@@ -3167,14 +3284,14 @@
       <w:pPr>
         <w:pStyle w:val="Heading1"/>
       </w:pPr>
-      <w:bookmarkStart w:id="29" w:name="references"/>
+      <w:bookmarkStart w:id="32" w:name="references"/>
       <w:r>
         <w:t xml:space="preserve">5	References</w:t>
       </w:r>
-      <w:bookmarkEnd w:id="29"/>
+      <w:bookmarkEnd w:id="32"/>
     </w:p>
-    <w:bookmarkStart w:id="35" w:name="refs"/>
-    <w:bookmarkStart w:id="30" w:name="ref-holly2010spatio"/>
+    <w:bookmarkStart w:id="38" w:name="refs"/>
+    <w:bookmarkStart w:id="33" w:name="ref-holly2010spatio"/>
     <w:p>
       <w:pPr>
         <w:pStyle w:val="Bibliography"/>
@@ -3198,8 +3315,8 @@
         <w:t xml:space="preserve">158 (1): 160–73.</w:t>
       </w:r>
     </w:p>
-    <w:bookmarkEnd w:id="30"/>
-    <w:bookmarkStart w:id="31" w:name="ref-lang1997income"/>
+    <w:bookmarkEnd w:id="33"/>
+    <w:bookmarkStart w:id="34" w:name="ref-lang1997income"/>
     <w:p>
       <w:pPr>
         <w:pStyle w:val="Bibliography"/>
@@ -3223,8 +3340,8 @@
         <w:t xml:space="preserve">66 (2): 327–47.</w:t>
       </w:r>
     </w:p>
-    <w:bookmarkEnd w:id="31"/>
-    <w:bookmarkStart w:id="32" w:name="ref-munshi2003networks"/>
+    <w:bookmarkEnd w:id="34"/>
+    <w:bookmarkStart w:id="35" w:name="ref-munshi2003networks"/>
     <w:p>
       <w:pPr>
         <w:pStyle w:val="Bibliography"/>
@@ -3248,8 +3365,8 @@
         <w:t xml:space="preserve">118 (2): 549–99.</w:t>
       </w:r>
     </w:p>
-    <w:bookmarkEnd w:id="32"/>
-    <w:bookmarkStart w:id="34" w:name="ref-dplyrref"/>
+    <w:bookmarkEnd w:id="35"/>
+    <w:bookmarkStart w:id="37" w:name="ref-dplyrref"/>
     <w:p>
       <w:pPr>
         <w:pStyle w:val="Bibliography"/>
@@ -3272,7 +3389,7 @@
       <w:r>
         <w:t xml:space="preserve"> </w:t>
       </w:r>
-      <w:hyperlink r:id="rId33">
+      <w:hyperlink r:id="rId36">
         <w:r>
           <w:rPr>
             <w:rStyle w:val="Hyperlink"/>
@@ -3284,8 +3401,8 @@
         <w:t xml:space="preserve">.</w:t>
       </w:r>
     </w:p>
-    <w:bookmarkEnd w:id="34"/>
-    <w:bookmarkEnd w:id="35"/>
+    <w:bookmarkEnd w:id="37"/>
+    <w:bookmarkEnd w:id="38"/>
     <w:sectPr>
       <w:pgSz w:w="11906" w:h="16838" w:code="9"/>
       <w:pgMar w:top="1417" w:right="1417" w:bottom="1134" w:left="1417" w:header="720" w:footer="720" w:gutter="0"/>

</xml_diff>

<commit_message>
inserted references to figure and tables into RMd
</commit_message>
<xml_diff>
--- a/sormas-stats-sitrep/sitrep-app/SitRep.docx
+++ b/sormas-stats-sitrep/sitrep-app/SitRep.docx
@@ -155,7 +155,7 @@
         <w:t xml:space="preserve"> </w:t>
       </w:r>
       <w:r>
-        <w:t xml:space="preserve">??</w:t>
+        <w:t xml:space="preserve">1.1</w:t>
       </w:r>
     </w:p>
     <w:p>
@@ -174,6 +174,29 @@
       </w:pPr>
       <w:r>
         <w:t xml:space="preserve">Ut wisi enim ad minim veniam, quis nostrud exerci tation ullamcorper suscipit lobortis nisl ut aliquip ex ea commodo consequat #Ond. Duis autem vel eum iriure dolor in hendrerit in vulputate velit esse molestie consequat, vel illum dolore eu feugiat nulla facilisis at vero eros et accumsan et iusto odio dignissim qui blandit praesent luptatum zzril delenit augue duis dolore te feugait nulla facilisi:</w:t>
+      </w:r>
+    </w:p>
+    <w:p>
+      <w:pPr>
+        <w:pStyle w:val="Compact"/>
+        <w:pStyle w:val="TableCaption"/>
+      </w:pPr>
+      <w:bookmarkStart w:id="69e2a217-8cb4-48ab-806a-75d579437e5f" w:name="OverviewTable"/>
+      <w:r>
+        <w:rPr>
+          <w:b/>
+        </w:rPr>
+        <w:t xml:space="preserve">Table 1.1:</w:t>
+      </w:r>
+      <w:r>
+        <w:rPr>
+          <w:b/>
+        </w:rPr>
+        <w:t xml:space="preserve"> </w:t>
+      </w:r>
+      <w:bookmarkEnd w:id="69e2a217-8cb4-48ab-806a-75d579437e5f"/>
+      <w:r>
+        <w:t xml:space="preserve">Overview Table</w:t>
       </w:r>
     </w:p>
     <w:tbl xmlns:w="http://schemas.openxmlformats.org/wordprocessingml/2006/main" xmlns:r="http://schemas.openxmlformats.org/officeDocument/2006/relationships" xmlns:w14="http://schemas.microsoft.com/office/word/2010/wordml" xmlns:wp="http://schemas.openxmlformats.org/drawingml/2006/wordprocessingDrawing" xmlns:a="http://schemas.openxmlformats.org/drawingml/2006/main" xmlns:pic="http://schemas.openxmlformats.org/drawingml/2006/picture">
@@ -661,19 +684,19 @@
     </w:p>
     <w:p>
       <w:pPr>
-        <w:pStyle w:val="BodyText"/>
+        <w:pStyle w:val="CaptionedFigure"/>
       </w:pPr>
       <w:r>
         <w:drawing>
           <wp:inline>
             <wp:extent cx="5753100" cy="4931228"/>
             <wp:effectExtent b="0" l="0" r="0" t="0"/>
-            <wp:docPr descr="" title="" id="1" name="Picture"/>
+            <wp:docPr descr="Figure 2.1: Time series data" title="" id="1" name="Picture"/>
             <a:graphic>
               <a:graphicData uri="http://schemas.openxmlformats.org/drawingml/2006/picture">
                 <pic:pic>
                   <pic:nvPicPr>
-                    <pic:cNvPr descr="SitRep_files/figure-docx/unnamed-chunk-2-1.png" id="0" name="Picture"/>
+                    <pic:cNvPr descr="SitRep_files/figure-docx/TimeseriesGraphs-1.png" id="0" name="Picture"/>
                     <pic:cNvPicPr>
                       <a:picLocks noChangeArrowheads="1" noChangeAspect="1"/>
                     </pic:cNvPicPr>
@@ -708,6 +731,14 @@
     </w:p>
     <w:p>
       <w:pPr>
+        <w:pStyle w:val="ImageCaption"/>
+      </w:pPr>
+      <w:r>
+        <w:t xml:space="preserve">Figure 2.1: Time series data</w:t>
+      </w:r>
+    </w:p>
+    <w:p>
+      <w:pPr>
         <w:pStyle w:val="Heading2"/>
       </w:pPr>
       <w:bookmarkStart w:id="25" w:name="death-incidences-by-age-groups"/>
@@ -726,19 +757,19 @@
     </w:p>
     <w:p>
       <w:pPr>
-        <w:pStyle w:val="BodyText"/>
+        <w:pStyle w:val="CaptionedFigure"/>
       </w:pPr>
       <w:r>
         <w:drawing>
           <wp:inline>
-            <wp:extent cx="5753100" cy="4931228"/>
+            <wp:extent cx="5753100" cy="6574971"/>
             <wp:effectExtent b="0" l="0" r="0" t="0"/>
-            <wp:docPr descr="" title="" id="1" name="Picture"/>
+            <wp:docPr descr="Figure 2.2: Death counts" title="" id="1" name="Picture"/>
             <a:graphic>
               <a:graphicData uri="http://schemas.openxmlformats.org/drawingml/2006/picture">
                 <pic:pic>
                   <pic:nvPicPr>
-                    <pic:cNvPr descr="SitRep_files/figure-docx/unnamed-chunk-3-1.png" id="0" name="Picture"/>
+                    <pic:cNvPr descr="SitRep_files/figure-docx/DeathCountBarplots-1.png" id="0" name="Picture"/>
                     <pic:cNvPicPr>
                       <a:picLocks noChangeArrowheads="1" noChangeAspect="1"/>
                     </pic:cNvPicPr>
@@ -752,7 +783,7 @@
                   <pic:spPr bwMode="auto">
                     <a:xfrm>
                       <a:off x="0" y="0"/>
-                      <a:ext cx="5753100" cy="4931228"/>
+                      <a:ext cx="5753100" cy="6574971"/>
                     </a:xfrm>
                     <a:prstGeom prst="rect">
                       <a:avLst/>
@@ -773,6 +804,14 @@
     </w:p>
     <w:p>
       <w:pPr>
+        <w:pStyle w:val="ImageCaption"/>
+      </w:pPr>
+      <w:r>
+        <w:t xml:space="preserve">Figure 2.2: Death counts</w:t>
+      </w:r>
+    </w:p>
+    <w:p>
+      <w:pPr>
         <w:pStyle w:val="Heading1"/>
       </w:pPr>
       <w:bookmarkStart w:id="27" w:name="regional-situation"/>
@@ -810,13 +849,36 @@
         <w:t xml:space="preserve"> </w:t>
       </w:r>
       <w:r>
-        <w:t xml:space="preserve">??</w:t>
+        <w:t xml:space="preserve">3.1</w:t>
       </w:r>
       <w:r>
         <w:t xml:space="preserve"> </w:t>
       </w:r>
       <w:r>
         <w:t xml:space="preserve">sed diam voluptua. At vero eos et accusam et justo duo dolores et ea rebum. Stet clita kasd:</w:t>
+      </w:r>
+    </w:p>
+    <w:p>
+      <w:pPr>
+        <w:pStyle w:val="Compact"/>
+        <w:pStyle w:val="TableCaption"/>
+      </w:pPr>
+      <w:bookmarkStart w:id="6cf263a4-07ba-4c66-8c02-ba9a58f39ee4" w:name="RegionTable"/>
+      <w:r>
+        <w:rPr>
+          <w:b/>
+        </w:rPr>
+        <w:t xml:space="preserve">Table 3.1:</w:t>
+      </w:r>
+      <w:r>
+        <w:rPr>
+          <w:b/>
+        </w:rPr>
+        <w:t xml:space="preserve"> </w:t>
+      </w:r>
+      <w:bookmarkEnd w:id="6cf263a4-07ba-4c66-8c02-ba9a58f39ee4"/>
+      <w:r>
+        <w:t xml:space="preserve">Region level table</w:t>
       </w:r>
     </w:p>
     <w:tbl xmlns:w="http://schemas.openxmlformats.org/wordprocessingml/2006/main" xmlns:r="http://schemas.openxmlformats.org/officeDocument/2006/relationships" xmlns:w14="http://schemas.microsoft.com/office/word/2010/wordml" xmlns:wp="http://schemas.openxmlformats.org/drawingml/2006/wordprocessingDrawing" xmlns:a="http://schemas.openxmlformats.org/drawingml/2006/main" xmlns:pic="http://schemas.openxmlformats.org/drawingml/2006/picture">
@@ -3156,19 +3218,19 @@
     </w:p>
     <w:p>
       <w:pPr>
-        <w:pStyle w:val="BodyText"/>
+        <w:pStyle w:val="CaptionedFigure"/>
       </w:pPr>
       <w:r>
         <w:drawing>
           <wp:inline>
             <wp:extent cx="5753100" cy="4931228"/>
             <wp:effectExtent b="0" l="0" r="0" t="0"/>
-            <wp:docPr descr="" title="" id="1" name="Picture"/>
+            <wp:docPr descr="Figure 3.1: District level map" title="" id="1" name="Picture"/>
             <a:graphic>
               <a:graphicData uri="http://schemas.openxmlformats.org/drawingml/2006/picture">
                 <pic:pic>
                   <pic:nvPicPr>
-                    <pic:cNvPr descr="SitRep_files/figure-docx/unnamed-chunk-5-1.png" id="0" name="Picture"/>
+                    <pic:cNvPr descr="SitRep_files/figure-docx/DistrictMap-1.png" id="0" name="Picture"/>
                     <pic:cNvPicPr>
                       <a:picLocks noChangeArrowheads="1" noChangeAspect="1"/>
                     </pic:cNvPicPr>
@@ -3199,6 +3261,14 @@
             </a:graphic>
           </wp:inline>
         </w:drawing>
+      </w:r>
+    </w:p>
+    <w:p>
+      <w:pPr>
+        <w:pStyle w:val="ImageCaption"/>
+      </w:pPr>
+      <w:r>
+        <w:t xml:space="preserve">Figure 3.1: District level map</w:t>
       </w:r>
     </w:p>
     <w:p>

</xml_diff>

<commit_message>
merged with get_and_display_functions, fixed bug where two lines were displayed on top of each other in the timeseries graphss figure
</commit_message>
<xml_diff>
--- a/sormas-stats-sitrep/sitrep-app/SitRep.docx
+++ b/sormas-stats-sitrep/sitrep-app/SitRep.docx
@@ -181,7 +181,7 @@
         <w:pStyle w:val="Compact"/>
         <w:pStyle w:val="TableCaption"/>
       </w:pPr>
-      <w:bookmarkStart w:id="69e2a217-8cb4-48ab-806a-75d579437e5f" w:name="OverviewTable"/>
+      <w:bookmarkStart w:id="2f06a9b8-c3c2-4728-ad64-fcf82c48ec0d" w:name="OverviewTable"/>
       <w:r>
         <w:rPr>
           <w:b/>
@@ -194,7 +194,7 @@
         </w:rPr>
         <w:t xml:space="preserve"> </w:t>
       </w:r>
-      <w:bookmarkEnd w:id="69e2a217-8cb4-48ab-806a-75d579437e5f"/>
+      <w:bookmarkEnd w:id="2f06a9b8-c3c2-4728-ad64-fcf82c48ec0d"/>
       <w:r>
         <w:t xml:space="preserve">Overview Table</w:t>
       </w:r>
@@ -863,7 +863,7 @@
         <w:pStyle w:val="Compact"/>
         <w:pStyle w:val="TableCaption"/>
       </w:pPr>
-      <w:bookmarkStart w:id="6cf263a4-07ba-4c66-8c02-ba9a58f39ee4" w:name="RegionTable"/>
+      <w:bookmarkStart w:id="0e20be96-dc7f-4661-8271-dd2adb91fd8a" w:name="RegionTable"/>
       <w:r>
         <w:rPr>
           <w:b/>
@@ -876,7 +876,7 @@
         </w:rPr>
         <w:t xml:space="preserve"> </w:t>
       </w:r>
-      <w:bookmarkEnd w:id="6cf263a4-07ba-4c66-8c02-ba9a58f39ee4"/>
+      <w:bookmarkEnd w:id="0e20be96-dc7f-4661-8271-dd2adb91fd8a"/>
       <w:r>
         <w:t xml:space="preserve">Region level table</w:t>
       </w:r>

</xml_diff>

<commit_message>
now render SitRep.Rmd from global.r, reportDate is displayed on rendered SitRep
</commit_message>
<xml_diff>
--- a/sormas-stats-sitrep/sitrep-app/SitRep.docx
+++ b/sormas-stats-sitrep/sitrep-app/SitRep.docx
@@ -53,19 +53,7 @@
         <w:pStyle w:val="Date"/>
       </w:pPr>
       <w:r>
-        <w:t xml:space="preserve">Placeholder</w:t>
-      </w:r>
-      <w:r>
-        <w:t xml:space="preserve"> </w:t>
-      </w:r>
-      <w:r>
-        <w:t xml:space="preserve">for</w:t>
-      </w:r>
-      <w:r>
-        <w:t xml:space="preserve"> </w:t>
-      </w:r>
-      <w:r>
-        <w:t xml:space="preserve">reportDate</w:t>
+        <w:t xml:space="preserve">2022-02-23</w:t>
       </w:r>
     </w:p>
     <w:p>
@@ -181,7 +169,7 @@
         <w:pStyle w:val="Compact"/>
         <w:pStyle w:val="TableCaption"/>
       </w:pPr>
-      <w:bookmarkStart w:id="0232256e-5743-4f47-8031-ed3816b7c610" w:name="OverviewTable"/>
+      <w:bookmarkStart w:id="b6a2ae0d-39ef-47b8-8692-9fbc54cf56f9" w:name="OverviewTable"/>
       <w:r>
         <w:rPr>
           <w:b/>
@@ -194,7 +182,7 @@
         </w:rPr>
         <w:t xml:space="preserve"> </w:t>
       </w:r>
-      <w:bookmarkEnd w:id="0232256e-5743-4f47-8031-ed3816b7c610"/>
+      <w:bookmarkEnd w:id="b6a2ae0d-39ef-47b8-8692-9fbc54cf56f9"/>
       <w:r>
         <w:t xml:space="preserve">Overview Table</w:t>
       </w:r>
@@ -863,7 +851,7 @@
         <w:pStyle w:val="Compact"/>
         <w:pStyle w:val="TableCaption"/>
       </w:pPr>
-      <w:bookmarkStart w:id="9310745a-e021-434a-a818-ff31250cd05c" w:name="RegionTable"/>
+      <w:bookmarkStart w:id="7b3bf6a4-2cbe-413d-b43b-3b5bac9d1eb8" w:name="RegionTable"/>
       <w:r>
         <w:rPr>
           <w:b/>
@@ -876,7 +864,7 @@
         </w:rPr>
         <w:t xml:space="preserve"> </w:t>
       </w:r>
-      <w:bookmarkEnd w:id="9310745a-e021-434a-a818-ff31250cd05c"/>
+      <w:bookmarkEnd w:id="7b3bf6a4-2cbe-413d-b43b-3b5bac9d1eb8"/>
       <w:r>
         <w:t xml:space="preserve">Region level table</w:t>
       </w:r>

</xml_diff>